<commit_message>
Algun control de errores
</commit_message>
<xml_diff>
--- a/Capitulo1/doc/Capítulo 1.docx
+++ b/Capitulo1/doc/Capítulo 1.docx
@@ -5,7 +5,7 @@
     <w:p>
       <w:pPr>
         <w:pStyle w:val="papertitle"/>
-        <w:spacing w:before="100" w:beforeAutospacing="1" w:after="100" w:afterAutospacing="1" w:line="276" w:lineRule="auto"/>
+        <w:spacing w:before="100" w:beforeAutospacing="1" w:after="100" w:afterAutospacing="1"/>
         <w:rPr>
           <w:kern w:val="48"/>
           <w:sz w:val="56"/>
@@ -40,7 +40,7 @@
     <w:p>
       <w:pPr>
         <w:pStyle w:val="Author"/>
-        <w:spacing w:before="100" w:beforeAutospacing="1" w:after="100" w:afterAutospacing="1" w:line="276" w:lineRule="auto"/>
+        <w:spacing w:before="100" w:beforeAutospacing="1" w:after="100" w:afterAutospacing="1"/>
         <w:rPr>
           <w:sz w:val="20"/>
           <w:szCs w:val="20"/>
@@ -49,7 +49,7 @@
     </w:p>
     <w:tbl>
       <w:tblPr>
-        <w:tblStyle w:val="Tablaconcuadrcula"/>
+        <w:tblStyle w:val="Taulaambquadrcula"/>
         <w:tblW w:w="10110" w:type="dxa"/>
         <w:tblBorders>
           <w:top w:val="none" w:sz="0" w:space="0" w:color="auto"/>
@@ -74,7 +74,7 @@
           <w:p>
             <w:pPr>
               <w:pStyle w:val="Author"/>
-              <w:spacing w:before="100" w:beforeAutospacing="1" w:line="276" w:lineRule="auto"/>
+              <w:spacing w:before="100" w:beforeAutospacing="1"/>
               <w:rPr>
                 <w:lang w:val="es-ES"/>
               </w:rPr>
@@ -127,7 +127,7 @@
           <w:p>
             <w:pPr>
               <w:pStyle w:val="Author"/>
-              <w:spacing w:before="100" w:beforeAutospacing="1" w:line="276" w:lineRule="auto"/>
+              <w:spacing w:before="100" w:beforeAutospacing="1"/>
               <w:rPr>
                 <w:sz w:val="20"/>
                 <w:szCs w:val="20"/>
@@ -187,7 +187,7 @@
           <w:p>
             <w:pPr>
               <w:pStyle w:val="Author"/>
-              <w:spacing w:before="100" w:beforeAutospacing="1" w:line="276" w:lineRule="auto"/>
+              <w:spacing w:before="100" w:beforeAutospacing="1"/>
               <w:rPr>
                 <w:sz w:val="20"/>
                 <w:szCs w:val="20"/>
@@ -239,7 +239,6 @@
     </w:tbl>
     <w:p>
       <w:pPr>
-        <w:spacing w:line="276" w:lineRule="auto"/>
         <w:jc w:val="both"/>
         <w:rPr>
           <w:sz w:val="24"/>
@@ -262,7 +261,6 @@
     </w:p>
     <w:p>
       <w:pPr>
-        <w:spacing w:line="276" w:lineRule="auto"/>
         <w:jc w:val="both"/>
         <w:rPr>
           <w:sz w:val="24"/>
@@ -280,7 +278,6 @@
     </w:p>
     <w:p>
       <w:pPr>
-        <w:spacing w:line="276" w:lineRule="auto"/>
         <w:jc w:val="both"/>
         <w:rPr>
           <w:sz w:val="24"/>
@@ -299,7 +296,6 @@
     <w:p>
       <w:pPr>
         <w:pStyle w:val="Abstract"/>
-        <w:spacing w:line="276" w:lineRule="auto"/>
         <w:ind w:firstLine="0"/>
         <w:rPr>
           <w:i/>
@@ -417,7 +413,7 @@
           <w:szCs w:val="22"/>
           <w:lang w:val="es-ES_tradnl"/>
         </w:rPr>
-        <w:t xml:space="preserve">o deseables dependiendo del problema a resolver. </w:t>
+        <w:t xml:space="preserve">o deseables dependiendo del problema a resolver. Además, encontrar soluciones </w:t>
       </w:r>
       <w:r>
         <w:rPr>
@@ -427,7 +423,7 @@
           <w:szCs w:val="22"/>
           <w:lang w:val="es-ES_tradnl"/>
         </w:rPr>
-        <w:t xml:space="preserve">Además, encontrar soluciones </w:t>
+        <w:t>óptimas</w:t>
       </w:r>
       <w:r>
         <w:rPr>
@@ -437,7 +433,7 @@
           <w:szCs w:val="22"/>
           <w:lang w:val="es-ES_tradnl"/>
         </w:rPr>
-        <w:t>óptimas</w:t>
+        <w:t xml:space="preserve"> suele</w:t>
       </w:r>
       <w:r>
         <w:rPr>
@@ -447,7 +443,7 @@
           <w:szCs w:val="22"/>
           <w:lang w:val="es-ES_tradnl"/>
         </w:rPr>
-        <w:t xml:space="preserve"> suele</w:t>
+        <w:t xml:space="preserve"> traer </w:t>
       </w:r>
       <w:r>
         <w:rPr>
@@ -457,7 +453,7 @@
           <w:szCs w:val="22"/>
           <w:lang w:val="es-ES_tradnl"/>
         </w:rPr>
-        <w:t xml:space="preserve"> traer </w:t>
+        <w:t>verdaderos quebraderos de cabeza a los distintos programadores</w:t>
       </w:r>
       <w:r>
         <w:rPr>
@@ -467,7 +463,7 @@
           <w:szCs w:val="22"/>
           <w:lang w:val="es-ES_tradnl"/>
         </w:rPr>
-        <w:t>verdaderos quebraderos d</w:t>
+        <w:t>.</w:t>
       </w:r>
       <w:r>
         <w:rPr>
@@ -477,7 +473,7 @@
           <w:szCs w:val="22"/>
           <w:lang w:val="es-ES_tradnl"/>
         </w:rPr>
-        <w:t>e cabeza a los distintos programadores</w:t>
+        <w:t xml:space="preserve"> En este proyecto se ha implementado una aplicación capaz </w:t>
       </w:r>
       <w:r>
         <w:rPr>
@@ -487,7 +483,7 @@
           <w:szCs w:val="22"/>
           <w:lang w:val="es-ES_tradnl"/>
         </w:rPr>
-        <w:t>.</w:t>
+        <w:t>de visualizar los distintos tiempos que tienen estos algoritmos</w:t>
       </w:r>
       <w:r>
         <w:rPr>
@@ -497,7 +493,7 @@
           <w:szCs w:val="22"/>
           <w:lang w:val="es-ES_tradnl"/>
         </w:rPr>
-        <w:t xml:space="preserve"> En este proyecto se ha implementado una aplicación capaz </w:t>
+        <w:t>. Para</w:t>
       </w:r>
       <w:r>
         <w:rPr>
@@ -507,7 +503,7 @@
           <w:szCs w:val="22"/>
           <w:lang w:val="es-ES_tradnl"/>
         </w:rPr>
-        <w:t>de visualizar los distintos tiempos que tienen estos algoritmos</w:t>
+        <w:t xml:space="preserve"> ello</w:t>
       </w:r>
       <w:r>
         <w:rPr>
@@ -517,7 +513,7 @@
           <w:szCs w:val="22"/>
           <w:lang w:val="es-ES_tradnl"/>
         </w:rPr>
-        <w:t xml:space="preserve">. </w:t>
+        <w:t xml:space="preserve"> </w:t>
       </w:r>
       <w:r>
         <w:rPr>
@@ -527,7 +523,7 @@
           <w:szCs w:val="22"/>
           <w:lang w:val="es-ES_tradnl"/>
         </w:rPr>
-        <w:t>Para</w:t>
+        <w:t xml:space="preserve">se ha utilizado el Modelo Vista Controlador. Utilizar esta arquitectura </w:t>
       </w:r>
       <w:r>
         <w:rPr>
@@ -537,7 +533,7 @@
           <w:szCs w:val="22"/>
           <w:lang w:val="es-ES_tradnl"/>
         </w:rPr>
-        <w:t xml:space="preserve"> ello</w:t>
+        <w:t xml:space="preserve">permite un mayor control de errores </w:t>
       </w:r>
       <w:r>
         <w:rPr>
@@ -547,7 +543,7 @@
           <w:szCs w:val="22"/>
           <w:lang w:val="es-ES_tradnl"/>
         </w:rPr>
-        <w:t xml:space="preserve"> </w:t>
+        <w:t xml:space="preserve">del programa y facilidad de reutilización como de escalado. Todo esto a coste de una mayor complejidad de código. Con esta práctica se busca </w:t>
       </w:r>
       <w:r>
         <w:rPr>
@@ -557,7 +553,7 @@
           <w:szCs w:val="22"/>
           <w:lang w:val="es-ES_tradnl"/>
         </w:rPr>
-        <w:t xml:space="preserve">se ha utilizado el Modelo Vista Controlador. </w:t>
+        <w:t xml:space="preserve">poner en práctica la arquitectura MVC y ofrecer una herramienta al programador para poder discernir de una </w:t>
       </w:r>
       <w:r>
         <w:rPr>
@@ -567,7 +563,7 @@
           <w:szCs w:val="22"/>
           <w:lang w:val="es-ES_tradnl"/>
         </w:rPr>
-        <w:t xml:space="preserve">Utilizar esta arquitectura </w:t>
+        <w:t>manera gráfica</w:t>
       </w:r>
       <w:r>
         <w:rPr>
@@ -577,7 +573,7 @@
           <w:szCs w:val="22"/>
           <w:lang w:val="es-ES_tradnl"/>
         </w:rPr>
-        <w:t xml:space="preserve">permite un mayor control de errores </w:t>
+        <w:t xml:space="preserve"> c</w:t>
       </w:r>
       <w:r>
         <w:rPr>
@@ -587,122 +583,72 @@
           <w:szCs w:val="22"/>
           <w:lang w:val="es-ES_tradnl"/>
         </w:rPr>
-        <w:t xml:space="preserve">del programa y facilidad de reutilización como de escalado. Todo esto a coste de una mayor complejidad de código. Con esta práctica se busca </w:t>
-      </w:r>
-      <w:r>
-        <w:rPr>
-          <w:i/>
-          <w:iCs/>
+        <w:t>on la que estudiar la viabilidad de los distintos algoritmos.</w:t>
+      </w:r>
+    </w:p>
+    <w:p>
+      <w:pPr>
+        <w:pStyle w:val="Keywords"/>
+        <w:rPr>
           <w:sz w:val="22"/>
           <w:szCs w:val="22"/>
           <w:lang w:val="es-ES_tradnl"/>
         </w:rPr>
-        <w:t xml:space="preserve">poner en práctica la arquitectura MVC y ofrecer una herramienta al programador para poder discernir de una </w:t>
-      </w:r>
-      <w:r>
-        <w:rPr>
-          <w:i/>
-          <w:iCs/>
+      </w:pPr>
+      <w:proofErr w:type="spellStart"/>
+      <w:r>
+        <w:rPr>
           <w:sz w:val="22"/>
           <w:szCs w:val="22"/>
           <w:lang w:val="es-ES_tradnl"/>
         </w:rPr>
-        <w:t>manera gráfica</w:t>
-      </w:r>
-      <w:r>
-        <w:rPr>
-          <w:i/>
-          <w:iCs/>
+        <w:t>Keywords</w:t>
+      </w:r>
+      <w:proofErr w:type="spellEnd"/>
+      <w:r>
+        <w:rPr>
           <w:sz w:val="22"/>
           <w:szCs w:val="22"/>
           <w:lang w:val="es-ES_tradnl"/>
         </w:rPr>
-        <w:t xml:space="preserve"> c</w:t>
-      </w:r>
-      <w:r>
-        <w:rPr>
-          <w:i/>
-          <w:iCs/>
+        <w:t>—</w:t>
+      </w:r>
+      <w:r>
+        <w:rPr>
           <w:sz w:val="22"/>
           <w:szCs w:val="22"/>
           <w:lang w:val="es-ES_tradnl"/>
         </w:rPr>
-        <w:t>on la que estudiar la viabilidad de los distintos algoritmos.</w:t>
-      </w:r>
-    </w:p>
-    <w:p>
-      <w:pPr>
-        <w:pStyle w:val="Keywords"/>
-        <w:spacing w:line="276" w:lineRule="auto"/>
+        <w:t xml:space="preserve">MVC, </w:t>
+      </w:r>
+      <w:r>
         <w:rPr>
           <w:sz w:val="22"/>
           <w:szCs w:val="22"/>
           <w:lang w:val="es-ES_tradnl"/>
         </w:rPr>
-      </w:pPr>
-      <w:proofErr w:type="spellStart"/>
+        <w:t>rendimiento, coste asintótico</w:t>
+      </w:r>
       <w:r>
         <w:rPr>
           <w:sz w:val="22"/>
           <w:szCs w:val="22"/>
           <w:lang w:val="es-ES_tradnl"/>
         </w:rPr>
-        <w:t>Keywords</w:t>
-      </w:r>
-      <w:proofErr w:type="spellEnd"/>
+        <w:t>, algoritmo</w:t>
+      </w:r>
       <w:r>
         <w:rPr>
           <w:sz w:val="22"/>
           <w:szCs w:val="22"/>
           <w:lang w:val="es-ES_tradnl"/>
         </w:rPr>
-        <w:t>—</w:t>
-      </w:r>
-      <w:r>
-        <w:rPr>
-          <w:sz w:val="22"/>
-          <w:szCs w:val="22"/>
-          <w:lang w:val="es-ES_tradnl"/>
-        </w:rPr>
-        <w:t xml:space="preserve">MVC, </w:t>
-      </w:r>
-      <w:r>
-        <w:rPr>
-          <w:sz w:val="22"/>
-          <w:szCs w:val="22"/>
-          <w:lang w:val="es-ES_tradnl"/>
-        </w:rPr>
-        <w:t>rendimiento, coste a</w:t>
-      </w:r>
-      <w:r>
-        <w:rPr>
-          <w:sz w:val="22"/>
-          <w:szCs w:val="22"/>
-          <w:lang w:val="es-ES_tradnl"/>
-        </w:rPr>
-        <w:t>sintótico</w:t>
-      </w:r>
-      <w:r>
-        <w:rPr>
-          <w:sz w:val="22"/>
-          <w:szCs w:val="22"/>
-          <w:lang w:val="es-ES_tradnl"/>
-        </w:rPr>
-        <w:t>, algoritmo</w:t>
-      </w:r>
-      <w:r>
-        <w:rPr>
-          <w:sz w:val="22"/>
-          <w:szCs w:val="22"/>
-          <w:lang w:val="es-ES_tradnl"/>
-        </w:rPr>
         <w:t>.</w:t>
       </w:r>
     </w:p>
     <w:p>
       <w:pPr>
         <w:pStyle w:val="Keywords"/>
-        <w:spacing w:line="276" w:lineRule="auto"/>
         <w:rPr>
           <w:i w:val="0"/>
           <w:sz w:val="22"/>
@@ -713,8 +659,7 @@
     </w:p>
     <w:p>
       <w:pPr>
-        <w:pStyle w:val="Ttulo1"/>
-        <w:spacing w:line="276" w:lineRule="auto"/>
+        <w:pStyle w:val="Ttol1"/>
         <w:rPr>
           <w:sz w:val="24"/>
           <w:szCs w:val="24"/>
@@ -742,8 +687,8 @@
     </w:p>
     <w:p>
       <w:pPr>
-        <w:pStyle w:val="Textoindependiente"/>
-        <w:spacing w:line="276" w:lineRule="auto"/>
+        <w:pStyle w:val="Textindependent"/>
+        <w:spacing w:line="240" w:lineRule="auto"/>
         <w:rPr>
           <w:sz w:val="24"/>
           <w:szCs w:val="24"/>
@@ -801,8 +746,8 @@
     </w:p>
     <w:p>
       <w:pPr>
-        <w:pStyle w:val="Textoindependiente"/>
-        <w:spacing w:line="276" w:lineRule="auto"/>
+        <w:pStyle w:val="Textindependent"/>
+        <w:spacing w:line="240" w:lineRule="auto"/>
         <w:rPr>
           <w:sz w:val="24"/>
           <w:szCs w:val="24"/>
@@ -879,15 +824,7 @@
           <w:szCs w:val="24"/>
           <w:lang w:val="es-ES_tradnl"/>
         </w:rPr>
-        <w:t xml:space="preserve">de la </w:t>
-      </w:r>
-      <w:r>
-        <w:rPr>
-          <w:sz w:val="24"/>
-          <w:szCs w:val="24"/>
-          <w:lang w:val="es-ES_tradnl"/>
-        </w:rPr>
-        <w:t>viabilidad de sus soluciones, no necesariamente para que sea</w:t>
+        <w:t>de la viabilidad de sus soluciones, no necesariamente para que sea</w:t>
       </w:r>
       <w:r>
         <w:rPr>
@@ -932,8 +869,8 @@
     </w:p>
     <w:p>
       <w:pPr>
-        <w:pStyle w:val="Textoindependiente"/>
-        <w:spacing w:line="276" w:lineRule="auto"/>
+        <w:pStyle w:val="Textindependent"/>
+        <w:spacing w:line="240" w:lineRule="auto"/>
         <w:rPr>
           <w:sz w:val="24"/>
           <w:szCs w:val="24"/>
@@ -996,7 +933,15 @@
           <w:szCs w:val="24"/>
           <w:lang w:val="es-ES_tradnl"/>
         </w:rPr>
-        <w:t xml:space="preserve">La estructura del documento será la siguiente, en primer </w:t>
+        <w:t xml:space="preserve">La estructura del </w:t>
+      </w:r>
+      <w:r>
+        <w:rPr>
+          <w:sz w:val="24"/>
+          <w:szCs w:val="24"/>
+          <w:lang w:val="es-ES_tradnl"/>
+        </w:rPr>
+        <w:t xml:space="preserve">documento será la siguiente, en primer </w:t>
       </w:r>
       <w:r>
         <w:rPr>
@@ -1089,19 +1034,18 @@
     </w:p>
     <w:p>
       <w:pPr>
-        <w:pStyle w:val="Textoindependiente"/>
-        <w:spacing w:line="276" w:lineRule="auto"/>
-        <w:rPr>
-          <w:sz w:val="24"/>
-          <w:szCs w:val="24"/>
-          <w:lang w:val="es-ES_tradnl"/>
-        </w:rPr>
-      </w:pPr>
-    </w:p>
-    <w:p>
-      <w:pPr>
-        <w:pStyle w:val="Ttulo1"/>
-        <w:spacing w:line="276" w:lineRule="auto"/>
+        <w:pStyle w:val="Textindependent"/>
+        <w:spacing w:line="240" w:lineRule="auto"/>
+        <w:rPr>
+          <w:sz w:val="24"/>
+          <w:szCs w:val="24"/>
+          <w:lang w:val="es-ES_tradnl"/>
+        </w:rPr>
+      </w:pPr>
+    </w:p>
+    <w:p>
+      <w:pPr>
+        <w:pStyle w:val="Ttol1"/>
         <w:rPr>
           <w:sz w:val="24"/>
           <w:szCs w:val="24"/>
@@ -1137,7 +1081,7 @@
     </w:p>
     <w:p>
       <w:pPr>
-        <w:pStyle w:val="Ttulo2"/>
+        <w:pStyle w:val="Ttol2"/>
         <w:rPr>
           <w:szCs w:val="24"/>
           <w:lang w:val="es-ES_tradnl"/>
@@ -1154,8 +1098,8 @@
     </w:p>
     <w:p>
       <w:pPr>
-        <w:pStyle w:val="Textoindependiente"/>
-        <w:spacing w:line="276" w:lineRule="auto"/>
+        <w:pStyle w:val="Textindependent"/>
+        <w:spacing w:line="240" w:lineRule="auto"/>
         <w:rPr>
           <w:sz w:val="24"/>
           <w:szCs w:val="24"/>
@@ -1321,12 +1265,12 @@
     </w:p>
     <w:p>
       <w:pPr>
-        <w:pStyle w:val="Textoindependiente"/>
+        <w:pStyle w:val="Textindependent"/>
         <w:numPr>
           <w:ilvl w:val="0"/>
           <w:numId w:val="25"/>
         </w:numPr>
-        <w:spacing w:line="276" w:lineRule="auto"/>
+        <w:spacing w:line="240" w:lineRule="auto"/>
         <w:rPr>
           <w:sz w:val="24"/>
           <w:szCs w:val="24"/>
@@ -1344,12 +1288,12 @@
     </w:p>
     <w:p>
       <w:pPr>
-        <w:pStyle w:val="Textoindependiente"/>
+        <w:pStyle w:val="Textindependent"/>
         <w:numPr>
           <w:ilvl w:val="0"/>
           <w:numId w:val="25"/>
         </w:numPr>
-        <w:spacing w:line="276" w:lineRule="auto"/>
+        <w:spacing w:line="240" w:lineRule="auto"/>
         <w:rPr>
           <w:sz w:val="24"/>
           <w:szCs w:val="24"/>
@@ -1367,8 +1311,8 @@
     </w:p>
     <w:p>
       <w:pPr>
-        <w:pStyle w:val="Textoindependiente"/>
-        <w:spacing w:line="276" w:lineRule="auto"/>
+        <w:pStyle w:val="Textindependent"/>
+        <w:spacing w:line="240" w:lineRule="auto"/>
         <w:rPr>
           <w:sz w:val="24"/>
           <w:szCs w:val="24"/>
@@ -1506,7 +1450,7 @@
     </w:p>
     <w:p>
       <w:pPr>
-        <w:pStyle w:val="Ttulo2"/>
+        <w:pStyle w:val="Ttol2"/>
         <w:rPr>
           <w:szCs w:val="24"/>
         </w:rPr>
@@ -1519,8 +1463,8 @@
     </w:p>
     <w:p>
       <w:pPr>
-        <w:pStyle w:val="Textoindependiente"/>
-        <w:spacing w:line="276" w:lineRule="auto"/>
+        <w:pStyle w:val="Textindependent"/>
+        <w:spacing w:line="240" w:lineRule="auto"/>
         <w:rPr>
           <w:sz w:val="24"/>
           <w:szCs w:val="24"/>
@@ -1602,21 +1546,20 @@
     </w:p>
     <w:p>
       <w:pPr>
-        <w:pStyle w:val="Textoindependiente"/>
-        <w:spacing w:line="276" w:lineRule="auto"/>
-        <w:rPr>
-          <w:sz w:val="24"/>
-          <w:szCs w:val="24"/>
-          <w:lang w:val="es-ES_tradnl"/>
-        </w:rPr>
-      </w:pPr>
-      <w:r>
-        <w:rPr>
-          <w:sz w:val="24"/>
-          <w:szCs w:val="24"/>
-          <w:lang w:val="es-ES_tradnl"/>
-        </w:rPr>
-        <w:lastRenderedPageBreak/>
+        <w:pStyle w:val="Textindependent"/>
+        <w:spacing w:line="240" w:lineRule="auto"/>
+        <w:rPr>
+          <w:sz w:val="24"/>
+          <w:szCs w:val="24"/>
+          <w:lang w:val="es-ES_tradnl"/>
+        </w:rPr>
+      </w:pPr>
+      <w:r>
+        <w:rPr>
+          <w:sz w:val="24"/>
+          <w:szCs w:val="24"/>
+          <w:lang w:val="es-ES_tradnl"/>
+        </w:rPr>
         <w:t xml:space="preserve">Esta técnica consiste en separar los datos de </w:t>
       </w:r>
       <w:r>
@@ -1638,12 +1581,12 @@
     </w:p>
     <w:p>
       <w:pPr>
-        <w:pStyle w:val="Textoindependiente"/>
+        <w:pStyle w:val="Textindependent"/>
         <w:numPr>
           <w:ilvl w:val="0"/>
           <w:numId w:val="26"/>
         </w:numPr>
-        <w:spacing w:line="276" w:lineRule="auto"/>
+        <w:spacing w:line="240" w:lineRule="auto"/>
         <w:rPr>
           <w:sz w:val="24"/>
           <w:szCs w:val="24"/>
@@ -1677,12 +1620,12 @@
     </w:p>
     <w:p>
       <w:pPr>
-        <w:pStyle w:val="Textoindependiente"/>
+        <w:pStyle w:val="Textindependent"/>
         <w:numPr>
           <w:ilvl w:val="0"/>
           <w:numId w:val="26"/>
         </w:numPr>
-        <w:spacing w:line="276" w:lineRule="auto"/>
+        <w:spacing w:line="240" w:lineRule="auto"/>
         <w:rPr>
           <w:sz w:val="24"/>
           <w:szCs w:val="24"/>
@@ -1727,17 +1670,26 @@
           <w:szCs w:val="24"/>
           <w:lang w:val="es-ES_tradnl"/>
         </w:rPr>
-        <w:t>, es decir, que va a producir la visualización de la interfaz del usuario como de los resultados.</w:t>
-      </w:r>
-    </w:p>
-    <w:p>
-      <w:pPr>
-        <w:pStyle w:val="Textoindependiente"/>
+        <w:t xml:space="preserve">, es decir, que va a producir la </w:t>
+      </w:r>
+      <w:r>
+        <w:rPr>
+          <w:sz w:val="24"/>
+          <w:szCs w:val="24"/>
+          <w:lang w:val="es-ES_tradnl"/>
+        </w:rPr>
+        <w:lastRenderedPageBreak/>
+        <w:t>visualización de la interfaz del usuario como de los resultados.</w:t>
+      </w:r>
+    </w:p>
+    <w:p>
+      <w:pPr>
+        <w:pStyle w:val="Textindependent"/>
         <w:numPr>
           <w:ilvl w:val="0"/>
           <w:numId w:val="26"/>
         </w:numPr>
-        <w:spacing w:line="276" w:lineRule="auto"/>
+        <w:spacing w:line="240" w:lineRule="auto"/>
         <w:rPr>
           <w:sz w:val="24"/>
           <w:szCs w:val="24"/>
@@ -1771,8 +1723,8 @@
     </w:p>
     <w:p>
       <w:pPr>
-        <w:pStyle w:val="Textoindependiente"/>
-        <w:spacing w:line="276" w:lineRule="auto"/>
+        <w:pStyle w:val="Textindependent"/>
+        <w:spacing w:line="240" w:lineRule="auto"/>
         <w:rPr>
           <w:sz w:val="24"/>
           <w:szCs w:val="24"/>
@@ -1894,8 +1846,8 @@
     </w:p>
     <w:p>
       <w:pPr>
-        <w:pStyle w:val="Textoindependiente"/>
-        <w:spacing w:line="276" w:lineRule="auto"/>
+        <w:pStyle w:val="Textindependent"/>
+        <w:spacing w:line="240" w:lineRule="auto"/>
         <w:rPr>
           <w:sz w:val="24"/>
           <w:szCs w:val="24"/>
@@ -1993,19 +1945,18 @@
     </w:p>
     <w:p>
       <w:pPr>
-        <w:pStyle w:val="Textoindependiente"/>
-        <w:spacing w:line="276" w:lineRule="auto"/>
-        <w:rPr>
-          <w:sz w:val="24"/>
-          <w:szCs w:val="24"/>
-          <w:lang w:val="es-ES_tradnl"/>
-        </w:rPr>
-      </w:pPr>
-    </w:p>
-    <w:p>
-      <w:pPr>
-        <w:pStyle w:val="Ttulo1"/>
-        <w:spacing w:line="276" w:lineRule="auto"/>
+        <w:pStyle w:val="Textindependent"/>
+        <w:spacing w:line="240" w:lineRule="auto"/>
+        <w:rPr>
+          <w:sz w:val="24"/>
+          <w:szCs w:val="24"/>
+          <w:lang w:val="es-ES_tradnl"/>
+        </w:rPr>
+      </w:pPr>
+    </w:p>
+    <w:p>
+      <w:pPr>
+        <w:pStyle w:val="Ttol1"/>
         <w:rPr>
           <w:sz w:val="24"/>
           <w:szCs w:val="24"/>
@@ -2025,8 +1976,8 @@
     </w:p>
     <w:p>
       <w:pPr>
-        <w:pStyle w:val="Textoindependiente"/>
-        <w:spacing w:line="276" w:lineRule="auto"/>
+        <w:pStyle w:val="Textindependent"/>
+        <w:spacing w:line="240" w:lineRule="auto"/>
         <w:rPr>
           <w:sz w:val="24"/>
           <w:szCs w:val="24"/>
@@ -2052,8 +2003,8 @@
     </w:p>
     <w:p>
       <w:pPr>
-        <w:pStyle w:val="Textoindependiente"/>
-        <w:spacing w:line="276" w:lineRule="auto"/>
+        <w:pStyle w:val="Textindependent"/>
+        <w:spacing w:line="240" w:lineRule="auto"/>
         <w:rPr>
           <w:sz w:val="24"/>
           <w:szCs w:val="24"/>
@@ -2181,15 +2132,7 @@
           <w:szCs w:val="24"/>
           <w:lang w:val="es-ES_tradnl"/>
         </w:rPr>
-        <w:t xml:space="preserve"> que </w:t>
-      </w:r>
-      <w:r>
-        <w:rPr>
-          <w:sz w:val="24"/>
-          <w:szCs w:val="24"/>
-          <w:lang w:val="es-ES_tradnl"/>
-        </w:rPr>
-        <w:t xml:space="preserve">indicará la complejidad </w:t>
+        <w:t xml:space="preserve"> que indicará la complejidad </w:t>
       </w:r>
       <w:r>
         <w:rPr>
@@ -2272,8 +2215,7 @@
     </w:p>
     <w:p>
       <w:pPr>
-        <w:pStyle w:val="Ttulo2"/>
-        <w:spacing w:line="276" w:lineRule="auto"/>
+        <w:pStyle w:val="Ttol2"/>
         <w:rPr>
           <w:szCs w:val="24"/>
           <w:lang w:val="es-ES_tradnl"/>
@@ -2291,8 +2233,8 @@
     </w:p>
     <w:p>
       <w:pPr>
-        <w:pStyle w:val="Textoindependiente"/>
-        <w:spacing w:line="276" w:lineRule="auto"/>
+        <w:pStyle w:val="Textindependent"/>
+        <w:spacing w:line="240" w:lineRule="auto"/>
         <w:rPr>
           <w:sz w:val="24"/>
           <w:szCs w:val="24"/>
@@ -2345,8 +2287,8 @@
     </w:p>
     <w:p>
       <w:pPr>
-        <w:pStyle w:val="Textoindependiente"/>
-        <w:spacing w:line="276" w:lineRule="auto"/>
+        <w:pStyle w:val="Textindependent"/>
+        <w:spacing w:line="240" w:lineRule="auto"/>
         <w:rPr>
           <w:sz w:val="24"/>
           <w:szCs w:val="24"/>
@@ -2391,7 +2333,7 @@
       <w:proofErr w:type="spellEnd"/>
       <w:r>
         <w:rPr>
-          <w:rStyle w:val="Refdenotaalpie"/>
+          <w:rStyle w:val="Refernciadenotaapeudepgina"/>
           <w:sz w:val="24"/>
           <w:szCs w:val="24"/>
           <w:lang w:val="es-ES_tradnl"/>
@@ -2409,7 +2351,7 @@
       <w:commentRangeEnd w:id="7"/>
       <w:r>
         <w:rPr>
-          <w:rStyle w:val="Refdecomentario"/>
+          <w:rStyle w:val="Refernciadecomentari"/>
           <w:spacing w:val="0"/>
           <w:sz w:val="20"/>
           <w:szCs w:val="20"/>
@@ -2511,12 +2453,12 @@
     </w:p>
     <w:p>
       <w:pPr>
-        <w:pStyle w:val="Textoindependiente"/>
+        <w:pStyle w:val="Textindependent"/>
         <w:numPr>
           <w:ilvl w:val="0"/>
           <w:numId w:val="27"/>
         </w:numPr>
-        <w:spacing w:line="276" w:lineRule="auto"/>
+        <w:spacing w:line="240" w:lineRule="auto"/>
         <w:rPr>
           <w:i/>
           <w:sz w:val="24"/>
@@ -2538,12 +2480,12 @@
     </w:p>
     <w:p>
       <w:pPr>
-        <w:pStyle w:val="Textoindependiente"/>
+        <w:pStyle w:val="Textindependent"/>
         <w:numPr>
           <w:ilvl w:val="0"/>
           <w:numId w:val="27"/>
         </w:numPr>
-        <w:spacing w:line="276" w:lineRule="auto"/>
+        <w:spacing w:line="240" w:lineRule="auto"/>
         <w:rPr>
           <w:i/>
           <w:sz w:val="24"/>
@@ -2565,12 +2507,12 @@
     </w:p>
     <w:p>
       <w:pPr>
-        <w:pStyle w:val="Textoindependiente"/>
+        <w:pStyle w:val="Textindependent"/>
         <w:numPr>
           <w:ilvl w:val="0"/>
           <w:numId w:val="27"/>
         </w:numPr>
-        <w:spacing w:line="276" w:lineRule="auto"/>
+        <w:spacing w:line="240" w:lineRule="auto"/>
         <w:rPr>
           <w:i/>
           <w:sz w:val="24"/>
@@ -2592,8 +2534,8 @@
     </w:p>
     <w:p>
       <w:pPr>
-        <w:pStyle w:val="Textoindependiente"/>
-        <w:spacing w:line="276" w:lineRule="auto"/>
+        <w:pStyle w:val="Textindependent"/>
+        <w:spacing w:line="240" w:lineRule="auto"/>
         <w:rPr>
           <w:sz w:val="24"/>
           <w:szCs w:val="24"/>
@@ -2776,19 +2718,18 @@
     </w:p>
     <w:p>
       <w:pPr>
-        <w:pStyle w:val="Textoindependiente"/>
-        <w:spacing w:line="276" w:lineRule="auto"/>
-        <w:rPr>
-          <w:sz w:val="24"/>
-          <w:szCs w:val="24"/>
-          <w:lang w:val="es-ES_tradnl"/>
-        </w:rPr>
-      </w:pPr>
-    </w:p>
-    <w:p>
-      <w:pPr>
-        <w:pStyle w:val="Ttulo2"/>
-        <w:spacing w:line="276" w:lineRule="auto"/>
+        <w:pStyle w:val="Textindependent"/>
+        <w:spacing w:line="240" w:lineRule="auto"/>
+        <w:rPr>
+          <w:sz w:val="24"/>
+          <w:szCs w:val="24"/>
+          <w:lang w:val="es-ES_tradnl"/>
+        </w:rPr>
+      </w:pPr>
+    </w:p>
+    <w:p>
+      <w:pPr>
+        <w:pStyle w:val="Ttol2"/>
         <w:rPr>
           <w:szCs w:val="24"/>
           <w:lang w:val="es-ES_tradnl"/>
@@ -2806,8 +2747,8 @@
     </w:p>
     <w:p>
       <w:pPr>
-        <w:pStyle w:val="Textoindependiente"/>
-        <w:spacing w:line="276" w:lineRule="auto"/>
+        <w:pStyle w:val="Textindependent"/>
+        <w:spacing w:line="240" w:lineRule="auto"/>
         <w:rPr>
           <w:sz w:val="24"/>
           <w:szCs w:val="24"/>
@@ -2935,23 +2876,22 @@
     </w:p>
     <w:p>
       <w:pPr>
-        <w:pStyle w:val="Textoindependiente"/>
-        <w:spacing w:line="276" w:lineRule="auto"/>
-        <w:rPr>
-          <w:sz w:val="24"/>
-          <w:szCs w:val="24"/>
-          <w:lang w:val="es-ES_tradnl"/>
-        </w:rPr>
-      </w:pPr>
-    </w:p>
-    <w:p>
-      <w:pPr>
-        <w:pStyle w:val="Ttulo2"/>
+        <w:pStyle w:val="Textindependent"/>
+        <w:spacing w:line="240" w:lineRule="auto"/>
+        <w:rPr>
+          <w:sz w:val="24"/>
+          <w:szCs w:val="24"/>
+          <w:lang w:val="es-ES_tradnl"/>
+        </w:rPr>
+      </w:pPr>
+    </w:p>
+    <w:p>
+      <w:pPr>
+        <w:pStyle w:val="Ttol2"/>
         <w:tabs>
           <w:tab w:val="clear" w:pos="360"/>
           <w:tab w:val="num" w:pos="288"/>
         </w:tabs>
-        <w:spacing w:line="276" w:lineRule="auto"/>
         <w:rPr>
           <w:szCs w:val="24"/>
           <w:lang w:val="es-ES_tradnl"/>
@@ -2969,8 +2909,8 @@
     </w:p>
     <w:p>
       <w:pPr>
-        <w:pStyle w:val="Textoindependiente"/>
-        <w:spacing w:line="276" w:lineRule="auto"/>
+        <w:pStyle w:val="Textindependent"/>
+        <w:spacing w:line="240" w:lineRule="auto"/>
         <w:rPr>
           <w:sz w:val="24"/>
           <w:szCs w:val="24"/>
@@ -3072,16 +3012,7 @@
           <w:szCs w:val="24"/>
           <w:lang w:val="es-ES_tradnl"/>
         </w:rPr>
-        <w:t xml:space="preserve">la </w:t>
-      </w:r>
-      <w:r>
-        <w:rPr>
-          <w:sz w:val="24"/>
-          <w:szCs w:val="24"/>
-          <w:lang w:val="es-ES_tradnl"/>
-        </w:rPr>
-        <w:lastRenderedPageBreak/>
-        <w:t>simulación ha parado.</w:t>
+        <w:t>la simulación ha parado.</w:t>
       </w:r>
       <w:r>
         <w:rPr>
@@ -3110,12 +3041,11 @@
     </w:p>
     <w:p>
       <w:pPr>
-        <w:pStyle w:val="Ttulo2"/>
+        <w:pStyle w:val="Ttol2"/>
         <w:tabs>
           <w:tab w:val="clear" w:pos="360"/>
           <w:tab w:val="num" w:pos="288"/>
         </w:tabs>
-        <w:spacing w:line="276" w:lineRule="auto"/>
         <w:rPr>
           <w:szCs w:val="24"/>
           <w:lang w:val="es-ES_tradnl"/>
@@ -3133,8 +3063,8 @@
     </w:p>
     <w:p>
       <w:pPr>
-        <w:pStyle w:val="Textoindependiente"/>
-        <w:spacing w:line="276" w:lineRule="auto"/>
+        <w:pStyle w:val="Textindependent"/>
+        <w:spacing w:line="240" w:lineRule="auto"/>
         <w:rPr>
           <w:sz w:val="24"/>
           <w:szCs w:val="24"/>
@@ -3197,19 +3127,18 @@
     </w:p>
     <w:p>
       <w:pPr>
-        <w:pStyle w:val="Textoindependiente"/>
-        <w:spacing w:line="276" w:lineRule="auto"/>
-        <w:rPr>
-          <w:sz w:val="24"/>
-          <w:szCs w:val="24"/>
-          <w:lang w:val="es-ES_tradnl"/>
-        </w:rPr>
-      </w:pPr>
-    </w:p>
-    <w:p>
-      <w:pPr>
-        <w:pStyle w:val="Ttulo2"/>
-        <w:spacing w:line="276" w:lineRule="auto"/>
+        <w:pStyle w:val="Textindependent"/>
+        <w:spacing w:line="240" w:lineRule="auto"/>
+        <w:rPr>
+          <w:sz w:val="24"/>
+          <w:szCs w:val="24"/>
+          <w:lang w:val="es-ES_tradnl"/>
+        </w:rPr>
+      </w:pPr>
+    </w:p>
+    <w:p>
+      <w:pPr>
+        <w:pStyle w:val="Ttol2"/>
         <w:rPr>
           <w:lang w:val="es-ES_tradnl"/>
         </w:rPr>
@@ -3225,7 +3154,6 @@
     </w:p>
     <w:p>
       <w:pPr>
-        <w:spacing w:line="276" w:lineRule="auto"/>
         <w:ind w:firstLine="288"/>
         <w:jc w:val="left"/>
         <w:rPr>
@@ -3351,12 +3279,11 @@
     </w:p>
     <w:p>
       <w:pPr>
-        <w:pStyle w:val="Prrafodelista"/>
+        <w:pStyle w:val="Pargrafdellista"/>
         <w:numPr>
           <w:ilvl w:val="0"/>
           <w:numId w:val="32"/>
         </w:numPr>
-        <w:spacing w:line="276" w:lineRule="auto"/>
         <w:jc w:val="left"/>
         <w:rPr>
           <w:sz w:val="24"/>
@@ -3411,12 +3338,11 @@
     </w:p>
     <w:p>
       <w:pPr>
-        <w:pStyle w:val="Prrafodelista"/>
+        <w:pStyle w:val="Pargrafdellista"/>
         <w:numPr>
           <w:ilvl w:val="0"/>
           <w:numId w:val="32"/>
         </w:numPr>
-        <w:spacing w:line="276" w:lineRule="auto"/>
         <w:jc w:val="left"/>
         <w:rPr>
           <w:sz w:val="24"/>
@@ -3452,12 +3378,11 @@
     </w:p>
     <w:p>
       <w:pPr>
-        <w:pStyle w:val="Prrafodelista"/>
+        <w:pStyle w:val="Pargrafdellista"/>
         <w:numPr>
           <w:ilvl w:val="0"/>
           <w:numId w:val="32"/>
         </w:numPr>
-        <w:spacing w:line="276" w:lineRule="auto"/>
         <w:jc w:val="left"/>
         <w:rPr>
           <w:sz w:val="24"/>
@@ -3474,6 +3399,7 @@
           <w:szCs w:val="24"/>
           <w:lang w:val="es-ES_tradnl"/>
         </w:rPr>
+        <w:lastRenderedPageBreak/>
         <w:t>State</w:t>
       </w:r>
       <w:proofErr w:type="spellEnd"/>
@@ -3506,7 +3432,6 @@
     </w:p>
     <w:p>
       <w:pPr>
-        <w:spacing w:line="276" w:lineRule="auto"/>
         <w:rPr>
           <w:sz w:val="22"/>
           <w:szCs w:val="22"/>
@@ -3516,8 +3441,8 @@
     </w:p>
     <w:p>
       <w:pPr>
-        <w:pStyle w:val="Textoindependiente"/>
-        <w:spacing w:line="276" w:lineRule="auto"/>
+        <w:pStyle w:val="Textindependent"/>
+        <w:spacing w:line="240" w:lineRule="auto"/>
         <w:rPr>
           <w:sz w:val="24"/>
           <w:szCs w:val="24"/>
@@ -3620,19 +3545,18 @@
     </w:p>
     <w:p>
       <w:pPr>
-        <w:pStyle w:val="Textoindependiente"/>
-        <w:spacing w:line="276" w:lineRule="auto"/>
-        <w:rPr>
-          <w:sz w:val="24"/>
-          <w:szCs w:val="24"/>
-          <w:lang w:val="es-ES_tradnl"/>
-        </w:rPr>
-      </w:pPr>
-    </w:p>
-    <w:p>
-      <w:pPr>
-        <w:pStyle w:val="Ttulo1"/>
-        <w:spacing w:line="276" w:lineRule="auto"/>
+        <w:pStyle w:val="Textindependent"/>
+        <w:spacing w:line="240" w:lineRule="auto"/>
+        <w:rPr>
+          <w:sz w:val="24"/>
+          <w:szCs w:val="24"/>
+          <w:lang w:val="es-ES_tradnl"/>
+        </w:rPr>
+      </w:pPr>
+    </w:p>
+    <w:p>
+      <w:pPr>
+        <w:pStyle w:val="Ttol1"/>
         <w:rPr>
           <w:sz w:val="24"/>
           <w:szCs w:val="24"/>
@@ -3652,11 +3576,11 @@
     </w:p>
     <w:p>
       <w:pPr>
-        <w:pStyle w:val="Textoindependiente"/>
+        <w:pStyle w:val="Textindependent"/>
         <w:pBdr>
           <w:bottom w:val="none" w:sz="0" w:space="31" w:color="auto"/>
         </w:pBdr>
-        <w:spacing w:line="276" w:lineRule="auto"/>
+        <w:spacing w:line="240" w:lineRule="auto"/>
         <w:rPr>
           <w:sz w:val="24"/>
           <w:szCs w:val="24"/>
@@ -3674,11 +3598,11 @@
     </w:p>
     <w:p>
       <w:pPr>
-        <w:pStyle w:val="Textoindependiente"/>
+        <w:pStyle w:val="Textindependent"/>
         <w:pBdr>
           <w:bottom w:val="none" w:sz="0" w:space="31" w:color="auto"/>
         </w:pBdr>
-        <w:spacing w:line="276" w:lineRule="auto"/>
+        <w:spacing w:line="240" w:lineRule="auto"/>
         <w:rPr>
           <w:sz w:val="24"/>
           <w:szCs w:val="24"/>
@@ -3909,11 +3833,11 @@
     </w:p>
     <w:p>
       <w:pPr>
-        <w:pStyle w:val="Textoindependiente"/>
+        <w:pStyle w:val="Textindependent"/>
         <w:pBdr>
           <w:bottom w:val="none" w:sz="0" w:space="31" w:color="auto"/>
         </w:pBdr>
-        <w:spacing w:line="276" w:lineRule="auto"/>
+        <w:spacing w:line="240" w:lineRule="auto"/>
         <w:rPr>
           <w:sz w:val="24"/>
           <w:szCs w:val="24"/>
@@ -3931,11 +3855,11 @@
     </w:p>
     <w:p>
       <w:pPr>
-        <w:pStyle w:val="Textoindependiente"/>
+        <w:pStyle w:val="Textindependent"/>
         <w:pBdr>
           <w:bottom w:val="none" w:sz="0" w:space="31" w:color="auto"/>
         </w:pBdr>
-        <w:spacing w:line="276" w:lineRule="auto"/>
+        <w:spacing w:line="240" w:lineRule="auto"/>
         <w:rPr>
           <w:sz w:val="24"/>
           <w:szCs w:val="24"/>
@@ -3995,11 +3919,11 @@
     </w:p>
     <w:p>
       <w:pPr>
-        <w:pStyle w:val="Textoindependiente"/>
+        <w:pStyle w:val="Textindependent"/>
         <w:pBdr>
           <w:bottom w:val="none" w:sz="0" w:space="31" w:color="auto"/>
         </w:pBdr>
-        <w:spacing w:line="276" w:lineRule="auto"/>
+        <w:spacing w:line="240" w:lineRule="auto"/>
         <w:rPr>
           <w:sz w:val="24"/>
           <w:szCs w:val="24"/>
@@ -4107,7 +4031,7 @@
     </w:p>
     <w:p>
       <w:pPr>
-        <w:pStyle w:val="Textoindependiente"/>
+        <w:pStyle w:val="Textindependent"/>
         <w:numPr>
           <w:ilvl w:val="0"/>
           <w:numId w:val="40"/>
@@ -4115,7 +4039,7 @@
         <w:pBdr>
           <w:bottom w:val="none" w:sz="0" w:space="31" w:color="auto"/>
         </w:pBdr>
-        <w:spacing w:line="276" w:lineRule="auto"/>
+        <w:spacing w:line="240" w:lineRule="auto"/>
         <w:rPr>
           <w:sz w:val="24"/>
           <w:szCs w:val="24"/>
@@ -4170,7 +4094,15 @@
           <w:szCs w:val="24"/>
           <w:lang w:val="es-ES_tradnl"/>
         </w:rPr>
-        <w:t xml:space="preserve">otros objetos. Tales como botones, </w:t>
+        <w:t xml:space="preserve">otros objetos. Tales como </w:t>
+      </w:r>
+      <w:r>
+        <w:rPr>
+          <w:sz w:val="24"/>
+          <w:szCs w:val="24"/>
+          <w:lang w:val="es-ES_tradnl"/>
+        </w:rPr>
+        <w:t xml:space="preserve">botones, </w:t>
       </w:r>
       <w:r>
         <w:rPr>
@@ -4183,7 +4115,7 @@
     </w:p>
     <w:p>
       <w:pPr>
-        <w:pStyle w:val="Textoindependiente"/>
+        <w:pStyle w:val="Textindependent"/>
         <w:numPr>
           <w:ilvl w:val="0"/>
           <w:numId w:val="40"/>
@@ -4191,7 +4123,7 @@
         <w:pBdr>
           <w:bottom w:val="none" w:sz="0" w:space="31" w:color="auto"/>
         </w:pBdr>
-        <w:spacing w:line="276" w:lineRule="auto"/>
+        <w:spacing w:line="240" w:lineRule="auto"/>
         <w:rPr>
           <w:sz w:val="24"/>
           <w:szCs w:val="24"/>
@@ -4261,7 +4193,7 @@
     </w:p>
     <w:p>
       <w:pPr>
-        <w:pStyle w:val="Textoindependiente"/>
+        <w:pStyle w:val="Textindependent"/>
         <w:numPr>
           <w:ilvl w:val="0"/>
           <w:numId w:val="40"/>
@@ -4269,7 +4201,7 @@
         <w:pBdr>
           <w:bottom w:val="none" w:sz="0" w:space="31" w:color="auto"/>
         </w:pBdr>
-        <w:spacing w:line="276" w:lineRule="auto"/>
+        <w:spacing w:line="240" w:lineRule="auto"/>
         <w:rPr>
           <w:sz w:val="24"/>
           <w:szCs w:val="24"/>
@@ -4305,7 +4237,7 @@
     </w:p>
     <w:p>
       <w:pPr>
-        <w:pStyle w:val="Textoindependiente"/>
+        <w:pStyle w:val="Textindependent"/>
         <w:numPr>
           <w:ilvl w:val="0"/>
           <w:numId w:val="40"/>
@@ -4313,7 +4245,7 @@
         <w:pBdr>
           <w:bottom w:val="none" w:sz="0" w:space="31" w:color="auto"/>
         </w:pBdr>
-        <w:spacing w:line="276" w:lineRule="auto"/>
+        <w:spacing w:line="240" w:lineRule="auto"/>
         <w:rPr>
           <w:sz w:val="24"/>
           <w:szCs w:val="24"/>
@@ -4349,7 +4281,7 @@
     </w:p>
     <w:p>
       <w:pPr>
-        <w:pStyle w:val="Textoindependiente"/>
+        <w:pStyle w:val="Textindependent"/>
         <w:numPr>
           <w:ilvl w:val="0"/>
           <w:numId w:val="40"/>
@@ -4357,7 +4289,7 @@
         <w:pBdr>
           <w:bottom w:val="none" w:sz="0" w:space="31" w:color="auto"/>
         </w:pBdr>
-        <w:spacing w:line="276" w:lineRule="auto"/>
+        <w:spacing w:line="240" w:lineRule="auto"/>
         <w:rPr>
           <w:sz w:val="24"/>
           <w:szCs w:val="24"/>
@@ -4385,22 +4317,21 @@
     </w:p>
     <w:p>
       <w:pPr>
-        <w:pStyle w:val="Textoindependiente"/>
+        <w:pStyle w:val="Textindependent"/>
         <w:pBdr>
           <w:bottom w:val="none" w:sz="0" w:space="31" w:color="auto"/>
         </w:pBdr>
-        <w:spacing w:line="276" w:lineRule="auto"/>
-        <w:rPr>
-          <w:sz w:val="24"/>
-          <w:szCs w:val="24"/>
-          <w:lang w:val="es-ES_tradnl"/>
-        </w:rPr>
-      </w:pPr>
-    </w:p>
-    <w:p>
-      <w:pPr>
-        <w:pStyle w:val="Ttulo1"/>
-        <w:spacing w:line="276" w:lineRule="auto"/>
+        <w:spacing w:line="240" w:lineRule="auto"/>
+        <w:rPr>
+          <w:sz w:val="24"/>
+          <w:szCs w:val="24"/>
+          <w:lang w:val="es-ES_tradnl"/>
+        </w:rPr>
+      </w:pPr>
+    </w:p>
+    <w:p>
+      <w:pPr>
+        <w:pStyle w:val="Ttol1"/>
         <w:rPr>
           <w:sz w:val="24"/>
           <w:szCs w:val="24"/>
@@ -4420,8 +4351,8 @@
     </w:p>
     <w:p>
       <w:pPr>
-        <w:pStyle w:val="Textoindependiente"/>
-        <w:spacing w:line="276" w:lineRule="auto"/>
+        <w:pStyle w:val="Textindependent"/>
+        <w:spacing w:line="240" w:lineRule="auto"/>
         <w:rPr>
           <w:sz w:val="24"/>
           <w:szCs w:val="24"/>
@@ -4622,16 +4553,7 @@
               <w:szCs w:val="24"/>
               <w:lang w:val="es-ES_tradnl"/>
             </w:rPr>
-            <w:t xml:space="preserve"> </w:t>
-          </w:r>
-          <w:r>
-            <w:rPr>
-              <w:noProof/>
-              <w:sz w:val="24"/>
-              <w:szCs w:val="24"/>
-              <w:lang w:val="es-ES_tradnl"/>
-            </w:rPr>
-            <w:t>[1]</w:t>
+            <w:t xml:space="preserve"> [1]</w:t>
           </w:r>
           <w:r>
             <w:rPr>
@@ -4654,8 +4576,8 @@
     </w:p>
     <w:p>
       <w:pPr>
-        <w:pStyle w:val="Textoindependiente"/>
-        <w:spacing w:line="276" w:lineRule="auto"/>
+        <w:pStyle w:val="Textindependent"/>
+        <w:spacing w:line="240" w:lineRule="auto"/>
         <w:rPr>
           <w:sz w:val="24"/>
           <w:szCs w:val="24"/>
@@ -4697,6 +4619,7 @@
         </w:rPr>
         <w:t xml:space="preserve"> </w:t>
       </w:r>
+      <w:proofErr w:type="spellStart"/>
       <w:r>
         <w:rPr>
           <w:sz w:val="22"/>
@@ -4704,6 +4627,7 @@
         </w:rPr>
         <w:t>serán</w:t>
       </w:r>
+      <w:proofErr w:type="spellEnd"/>
       <w:r>
         <w:rPr>
           <w:sz w:val="24"/>
@@ -4815,19 +4739,18 @@
     </w:p>
     <w:p>
       <w:pPr>
-        <w:pStyle w:val="Textoindependiente"/>
-        <w:spacing w:line="276" w:lineRule="auto"/>
-        <w:rPr>
-          <w:sz w:val="24"/>
-          <w:szCs w:val="24"/>
-          <w:lang w:val="es-ES_tradnl"/>
-        </w:rPr>
-      </w:pPr>
-    </w:p>
-    <w:p>
-      <w:pPr>
-        <w:pStyle w:val="Ttulo2"/>
-        <w:spacing w:line="276" w:lineRule="auto"/>
+        <w:pStyle w:val="Textindependent"/>
+        <w:spacing w:line="240" w:lineRule="auto"/>
+        <w:rPr>
+          <w:sz w:val="24"/>
+          <w:szCs w:val="24"/>
+          <w:lang w:val="es-ES_tradnl"/>
+        </w:rPr>
+      </w:pPr>
+    </w:p>
+    <w:p>
+      <w:pPr>
+        <w:pStyle w:val="Ttol2"/>
         <w:rPr>
           <w:sz w:val="28"/>
           <w:szCs w:val="22"/>
@@ -4853,8 +4776,8 @@
     </w:p>
     <w:p>
       <w:pPr>
-        <w:pStyle w:val="Textoindependiente"/>
-        <w:spacing w:line="276" w:lineRule="auto"/>
+        <w:pStyle w:val="Textindependent"/>
+        <w:spacing w:line="240" w:lineRule="auto"/>
         <w:rPr>
           <w:sz w:val="24"/>
           <w:szCs w:val="24"/>
@@ -4928,8 +4851,8 @@
     </w:p>
     <w:p>
       <w:pPr>
-        <w:pStyle w:val="Textoindependiente"/>
-        <w:spacing w:line="276" w:lineRule="auto"/>
+        <w:pStyle w:val="Textindependent"/>
+        <w:spacing w:line="240" w:lineRule="auto"/>
         <w:rPr>
           <w:sz w:val="24"/>
           <w:szCs w:val="24"/>
@@ -4986,16 +4909,7 @@
               <w:szCs w:val="24"/>
               <w:lang w:val="es-ES"/>
             </w:rPr>
-            <w:t xml:space="preserve"> </w:t>
-          </w:r>
-          <w:r>
-            <w:rPr>
-              <w:noProof/>
-              <w:sz w:val="24"/>
-              <w:szCs w:val="24"/>
-              <w:lang w:val="es-ES"/>
-            </w:rPr>
-            <w:t>[1]</w:t>
+            <w:t xml:space="preserve"> [1]</w:t>
           </w:r>
           <w:r>
             <w:rPr>
@@ -5070,8 +4984,8 @@
     </w:p>
     <w:p>
       <w:pPr>
-        <w:pStyle w:val="Textoindependiente"/>
-        <w:spacing w:line="276" w:lineRule="auto"/>
+        <w:pStyle w:val="Textindependent"/>
+        <w:spacing w:line="240" w:lineRule="auto"/>
         <w:rPr>
           <w:sz w:val="24"/>
           <w:szCs w:val="24"/>
@@ -5155,8 +5069,8 @@
     </w:p>
     <w:p>
       <w:pPr>
-        <w:pStyle w:val="Textoindependiente"/>
-        <w:spacing w:line="276" w:lineRule="auto"/>
+        <w:pStyle w:val="Textindependent"/>
+        <w:spacing w:line="240" w:lineRule="auto"/>
         <w:ind w:firstLine="0"/>
         <w:rPr>
           <w:sz w:val="24"/>
@@ -5167,8 +5081,7 @@
     </w:p>
     <w:p>
       <w:pPr>
-        <w:pStyle w:val="Ttulo2"/>
-        <w:spacing w:line="276" w:lineRule="auto"/>
+        <w:pStyle w:val="Ttol2"/>
         <w:rPr>
           <w:lang w:val="es-ES_tradnl"/>
         </w:rPr>
@@ -5184,8 +5097,8 @@
     </w:p>
     <w:p>
       <w:pPr>
-        <w:pStyle w:val="Textoindependiente"/>
-        <w:spacing w:line="276" w:lineRule="auto"/>
+        <w:pStyle w:val="Textindependent"/>
+        <w:spacing w:line="240" w:lineRule="auto"/>
         <w:rPr>
           <w:sz w:val="24"/>
           <w:szCs w:val="24"/>
@@ -5211,12 +5124,11 @@
     </w:p>
     <w:p>
       <w:pPr>
-        <w:pStyle w:val="Prrafodelista"/>
+        <w:pStyle w:val="Pargrafdellista"/>
         <w:numPr>
           <w:ilvl w:val="0"/>
           <w:numId w:val="28"/>
         </w:numPr>
-        <w:spacing w:line="276" w:lineRule="auto"/>
         <w:jc w:val="both"/>
         <w:rPr>
           <w:sz w:val="24"/>
@@ -5268,12 +5180,11 @@
     </w:p>
     <w:p>
       <w:pPr>
-        <w:pStyle w:val="Prrafodelista"/>
+        <w:pStyle w:val="Pargrafdellista"/>
         <w:numPr>
           <w:ilvl w:val="0"/>
           <w:numId w:val="28"/>
         </w:numPr>
-        <w:spacing w:line="276" w:lineRule="auto"/>
         <w:jc w:val="both"/>
         <w:rPr>
           <w:sz w:val="24"/>
@@ -5292,12 +5203,11 @@
     </w:p>
     <w:p>
       <w:pPr>
-        <w:pStyle w:val="Prrafodelista"/>
+        <w:pStyle w:val="Pargrafdellista"/>
         <w:numPr>
           <w:ilvl w:val="0"/>
           <w:numId w:val="28"/>
         </w:numPr>
-        <w:spacing w:line="276" w:lineRule="auto"/>
         <w:jc w:val="both"/>
         <w:rPr>
           <w:sz w:val="24"/>
@@ -5316,12 +5226,11 @@
     </w:p>
     <w:p>
       <w:pPr>
-        <w:pStyle w:val="Prrafodelista"/>
+        <w:pStyle w:val="Pargrafdellista"/>
         <w:numPr>
           <w:ilvl w:val="0"/>
           <w:numId w:val="28"/>
         </w:numPr>
-        <w:spacing w:line="276" w:lineRule="auto"/>
         <w:jc w:val="both"/>
         <w:rPr>
           <w:sz w:val="24"/>
@@ -5357,12 +5266,11 @@
     </w:p>
     <w:p>
       <w:pPr>
-        <w:pStyle w:val="Prrafodelista"/>
+        <w:pStyle w:val="Pargrafdellista"/>
         <w:numPr>
           <w:ilvl w:val="0"/>
           <w:numId w:val="28"/>
         </w:numPr>
-        <w:spacing w:line="276" w:lineRule="auto"/>
         <w:jc w:val="both"/>
         <w:rPr>
           <w:sz w:val="24"/>
@@ -5390,8 +5298,8 @@
     </w:p>
     <w:p>
       <w:pPr>
-        <w:pStyle w:val="Textoindependiente"/>
-        <w:spacing w:line="276" w:lineRule="auto"/>
+        <w:pStyle w:val="Textindependent"/>
+        <w:spacing w:line="240" w:lineRule="auto"/>
         <w:ind w:firstLine="0"/>
         <w:rPr>
           <w:sz w:val="24"/>
@@ -5402,8 +5310,8 @@
     </w:p>
     <w:p>
       <w:pPr>
-        <w:pStyle w:val="Textoindependiente"/>
-        <w:spacing w:line="276" w:lineRule="auto"/>
+        <w:pStyle w:val="Textindependent"/>
+        <w:spacing w:line="240" w:lineRule="auto"/>
         <w:rPr>
           <w:sz w:val="24"/>
           <w:szCs w:val="24"/>
@@ -5453,8 +5361,8 @@
     </w:p>
     <w:p>
       <w:pPr>
-        <w:pStyle w:val="Textoindependiente"/>
-        <w:spacing w:line="276" w:lineRule="auto"/>
+        <w:pStyle w:val="Textindependent"/>
+        <w:spacing w:line="240" w:lineRule="auto"/>
         <w:rPr>
           <w:sz w:val="24"/>
           <w:szCs w:val="24"/>
@@ -5640,8 +5548,8 @@
     </w:p>
     <w:p>
       <w:pPr>
-        <w:pStyle w:val="Textoindependiente"/>
-        <w:spacing w:line="276" w:lineRule="auto"/>
+        <w:pStyle w:val="Textindependent"/>
+        <w:spacing w:line="240" w:lineRule="auto"/>
         <w:rPr>
           <w:sz w:val="24"/>
           <w:szCs w:val="24"/>
@@ -5755,8 +5663,8 @@
     </w:p>
     <w:p>
       <w:pPr>
-        <w:pStyle w:val="Textoindependiente"/>
-        <w:spacing w:line="276" w:lineRule="auto"/>
+        <w:pStyle w:val="Textindependent"/>
+        <w:spacing w:line="240" w:lineRule="auto"/>
         <w:ind w:firstLine="0"/>
         <w:rPr>
           <w:sz w:val="24"/>
@@ -5767,8 +5675,7 @@
     </w:p>
     <w:p>
       <w:pPr>
-        <w:pStyle w:val="Ttulo2"/>
-        <w:spacing w:line="276" w:lineRule="auto"/>
+        <w:pStyle w:val="Ttol2"/>
         <w:rPr>
           <w:lang w:val="es-ES_tradnl"/>
         </w:rPr>
@@ -5784,8 +5691,8 @@
     </w:p>
     <w:p>
       <w:pPr>
-        <w:pStyle w:val="Textoindependiente"/>
-        <w:spacing w:line="276" w:lineRule="auto"/>
+        <w:pStyle w:val="Textindependent"/>
+        <w:spacing w:line="240" w:lineRule="auto"/>
         <w:rPr>
           <w:sz w:val="24"/>
           <w:szCs w:val="24"/>
@@ -5860,9 +5767,9 @@
     </w:p>
     <w:p>
       <w:pPr>
-        <w:pStyle w:val="Textoindependiente"/>
+        <w:pStyle w:val="Textindependent"/>
         <w:keepNext/>
-        <w:spacing w:line="276" w:lineRule="auto"/>
+        <w:spacing w:line="240" w:lineRule="auto"/>
       </w:pPr>
       <m:oMathPara>
         <m:oMath>
@@ -5959,7 +5866,7 @@
     </w:p>
     <w:p>
       <w:pPr>
-        <w:pStyle w:val="Descripcin"/>
+        <w:pStyle w:val="Llegenda"/>
         <w:jc w:val="right"/>
         <w:rPr>
           <w:sz w:val="24"/>
@@ -5987,22 +5894,21 @@
       </w:r>
       <w:r>
         <w:rPr>
+          <w:lang w:val="es-ES_tradnl"/>
+        </w:rPr>
+        <w:t>1</w:t>
+      </w:r>
+      <w:r>
+        <w:rPr>
           <w:noProof/>
-          <w:lang w:val="es-ES_tradnl"/>
-        </w:rPr>
-        <w:t>1</w:t>
-      </w:r>
-      <w:r>
-        <w:rPr>
-          <w:noProof/>
         </w:rPr>
         <w:fldChar w:fldCharType="end"/>
       </w:r>
     </w:p>
     <w:p>
       <w:pPr>
-        <w:pStyle w:val="Textoindependiente"/>
-        <w:spacing w:line="276" w:lineRule="auto"/>
+        <w:pStyle w:val="Textindependent"/>
+        <w:spacing w:line="240" w:lineRule="auto"/>
         <w:rPr>
           <w:sz w:val="24"/>
           <w:szCs w:val="24"/>
@@ -6139,7 +6045,15 @@
           <w:szCs w:val="24"/>
           <w:lang w:val="es-ES_tradnl"/>
         </w:rPr>
-        <w:t xml:space="preserve"> de esta </w:t>
+        <w:t xml:space="preserve"> de </w:t>
+      </w:r>
+      <w:r>
+        <w:rPr>
+          <w:sz w:val="24"/>
+          <w:szCs w:val="24"/>
+          <w:lang w:val="es-ES_tradnl"/>
+        </w:rPr>
+        <w:t xml:space="preserve">esta </w:t>
       </w:r>
       <w:r>
         <w:rPr>
@@ -6162,9 +6076,9 @@
     </w:p>
     <w:p>
       <w:pPr>
-        <w:pStyle w:val="Textoindependiente"/>
+        <w:pStyle w:val="Textindependent"/>
         <w:keepNext/>
-        <w:spacing w:line="276" w:lineRule="auto"/>
+        <w:spacing w:line="240" w:lineRule="auto"/>
         <w:rPr>
           <w:sz w:val="24"/>
           <w:szCs w:val="24"/>
@@ -6222,7 +6136,7 @@
     </w:p>
     <w:p>
       <w:pPr>
-        <w:pStyle w:val="Descripcin"/>
+        <w:pStyle w:val="Llegenda"/>
         <w:jc w:val="right"/>
         <w:rPr>
           <w:lang w:val="es-ES"/>
@@ -6259,21 +6173,20 @@
     </w:p>
     <w:p>
       <w:pPr>
-        <w:pStyle w:val="Textoindependiente"/>
-        <w:spacing w:line="276" w:lineRule="auto"/>
-        <w:rPr>
-          <w:sz w:val="24"/>
-          <w:szCs w:val="24"/>
-          <w:lang w:val="es-ES_tradnl"/>
-        </w:rPr>
-      </w:pPr>
-      <w:r>
-        <w:rPr>
-          <w:sz w:val="24"/>
-          <w:szCs w:val="24"/>
-          <w:lang w:val="es-ES_tradnl"/>
-        </w:rPr>
-        <w:lastRenderedPageBreak/>
+        <w:pStyle w:val="Textindependent"/>
+        <w:spacing w:line="240" w:lineRule="auto"/>
+        <w:rPr>
+          <w:sz w:val="24"/>
+          <w:szCs w:val="24"/>
+          <w:lang w:val="es-ES_tradnl"/>
+        </w:rPr>
+      </w:pPr>
+      <w:r>
+        <w:rPr>
+          <w:sz w:val="24"/>
+          <w:szCs w:val="24"/>
+          <w:lang w:val="es-ES_tradnl"/>
+        </w:rPr>
         <w:t xml:space="preserve">Donde </w:t>
       </w:r>
       <w:proofErr w:type="spellStart"/>
@@ -6333,19 +6246,18 @@
     </w:p>
     <w:p>
       <w:pPr>
-        <w:pStyle w:val="Textoindependiente"/>
-        <w:spacing w:line="276" w:lineRule="auto"/>
-        <w:rPr>
-          <w:sz w:val="24"/>
-          <w:szCs w:val="24"/>
-          <w:lang w:val="es-ES_tradnl"/>
-        </w:rPr>
-      </w:pPr>
-    </w:p>
-    <w:p>
-      <w:pPr>
-        <w:pStyle w:val="Ttulo1"/>
-        <w:spacing w:line="276" w:lineRule="auto"/>
+        <w:pStyle w:val="Textindependent"/>
+        <w:spacing w:line="240" w:lineRule="auto"/>
+        <w:rPr>
+          <w:sz w:val="24"/>
+          <w:szCs w:val="24"/>
+          <w:lang w:val="es-ES_tradnl"/>
+        </w:rPr>
+      </w:pPr>
+    </w:p>
+    <w:p>
+      <w:pPr>
+        <w:pStyle w:val="Ttol1"/>
         <w:rPr>
           <w:sz w:val="24"/>
           <w:szCs w:val="24"/>
@@ -6365,8 +6277,8 @@
     </w:p>
     <w:p>
       <w:pPr>
-        <w:pStyle w:val="Textoindependiente"/>
-        <w:spacing w:line="276" w:lineRule="auto"/>
+        <w:pStyle w:val="Textindependent"/>
+        <w:spacing w:line="240" w:lineRule="auto"/>
         <w:rPr>
           <w:sz w:val="24"/>
           <w:szCs w:val="24"/>
@@ -6466,8 +6378,8 @@
     </w:p>
     <w:p>
       <w:pPr>
-        <w:pStyle w:val="Textoindependiente"/>
-        <w:spacing w:line="276" w:lineRule="auto"/>
+        <w:pStyle w:val="Textindependent"/>
+        <w:spacing w:line="240" w:lineRule="auto"/>
         <w:rPr>
           <w:sz w:val="24"/>
           <w:szCs w:val="24"/>
@@ -6652,8 +6564,8 @@
     </w:p>
     <w:p>
       <w:pPr>
-        <w:pStyle w:val="Textoindependiente"/>
-        <w:spacing w:line="276" w:lineRule="auto"/>
+        <w:pStyle w:val="Textindependent"/>
+        <w:spacing w:line="240" w:lineRule="auto"/>
         <w:rPr>
           <w:sz w:val="24"/>
           <w:szCs w:val="24"/>
@@ -6819,8 +6731,8 @@
     </w:p>
     <w:p>
       <w:pPr>
-        <w:pStyle w:val="Textoindependiente"/>
-        <w:spacing w:line="276" w:lineRule="auto"/>
+        <w:pStyle w:val="Textindependent"/>
+        <w:spacing w:line="240" w:lineRule="auto"/>
         <w:rPr>
           <w:sz w:val="24"/>
           <w:szCs w:val="24"/>
@@ -6881,6 +6793,7 @@
           <w:szCs w:val="24"/>
           <w:lang w:val="es-ES"/>
         </w:rPr>
+        <w:lastRenderedPageBreak/>
         <w:t xml:space="preserve">son eficientes por </w:t>
       </w:r>
       <w:r>
@@ -6996,19 +6909,18 @@
     </w:p>
     <w:p>
       <w:pPr>
-        <w:pStyle w:val="Textoindependiente"/>
-        <w:spacing w:line="276" w:lineRule="auto"/>
-        <w:rPr>
-          <w:sz w:val="24"/>
-          <w:szCs w:val="24"/>
-          <w:lang w:val="es-ES"/>
-        </w:rPr>
-      </w:pPr>
-    </w:p>
-    <w:p>
-      <w:pPr>
-        <w:pStyle w:val="Ttulo1"/>
-        <w:spacing w:line="276" w:lineRule="auto"/>
+        <w:pStyle w:val="Textindependent"/>
+        <w:spacing w:line="240" w:lineRule="auto"/>
+        <w:rPr>
+          <w:sz w:val="24"/>
+          <w:szCs w:val="24"/>
+          <w:lang w:val="es-ES"/>
+        </w:rPr>
+      </w:pPr>
+    </w:p>
+    <w:p>
+      <w:pPr>
+        <w:pStyle w:val="Ttol1"/>
         <w:rPr>
           <w:sz w:val="24"/>
           <w:szCs w:val="24"/>
@@ -7052,8 +6964,8 @@
     </w:p>
     <w:p>
       <w:pPr>
-        <w:pStyle w:val="Textoindependiente"/>
-        <w:spacing w:line="276" w:lineRule="auto"/>
+        <w:pStyle w:val="Textindependent"/>
+        <w:spacing w:line="240" w:lineRule="auto"/>
         <w:rPr>
           <w:sz w:val="24"/>
           <w:szCs w:val="24"/>
@@ -7095,19 +7007,18 @@
     </w:p>
     <w:p>
       <w:pPr>
-        <w:pStyle w:val="Textoindependiente"/>
-        <w:spacing w:line="276" w:lineRule="auto"/>
-        <w:rPr>
-          <w:sz w:val="24"/>
-          <w:szCs w:val="24"/>
-          <w:lang w:val="es-ES"/>
-        </w:rPr>
-      </w:pPr>
-    </w:p>
-    <w:p>
-      <w:pPr>
-        <w:pStyle w:val="Ttulo2"/>
-        <w:spacing w:line="276" w:lineRule="auto"/>
+        <w:pStyle w:val="Textindependent"/>
+        <w:spacing w:line="240" w:lineRule="auto"/>
+        <w:rPr>
+          <w:sz w:val="24"/>
+          <w:szCs w:val="24"/>
+          <w:lang w:val="es-ES"/>
+        </w:rPr>
+      </w:pPr>
+    </w:p>
+    <w:p>
+      <w:pPr>
+        <w:pStyle w:val="Ttol2"/>
         <w:rPr>
           <w:szCs w:val="24"/>
           <w:lang w:val="es-ES_tradnl"/>
@@ -7125,7 +7036,6 @@
     </w:p>
     <w:p>
       <w:pPr>
-        <w:spacing w:line="276" w:lineRule="auto"/>
         <w:ind w:firstLine="288"/>
         <w:jc w:val="both"/>
         <w:rPr>
@@ -7174,7 +7084,6 @@
     </w:p>
     <w:p>
       <w:pPr>
-        <w:spacing w:line="276" w:lineRule="auto"/>
         <w:ind w:firstLine="288"/>
         <w:jc w:val="both"/>
         <w:rPr>
@@ -7225,12 +7134,11 @@
     </w:p>
     <w:p>
       <w:pPr>
-        <w:pStyle w:val="Prrafodelista"/>
+        <w:pStyle w:val="Pargrafdellista"/>
         <w:numPr>
           <w:ilvl w:val="0"/>
           <w:numId w:val="29"/>
         </w:numPr>
-        <w:spacing w:line="276" w:lineRule="auto"/>
         <w:jc w:val="both"/>
         <w:rPr>
           <w:noProof/>
@@ -7260,12 +7168,11 @@
     </w:p>
     <w:p>
       <w:pPr>
-        <w:pStyle w:val="Prrafodelista"/>
+        <w:pStyle w:val="Pargrafdellista"/>
         <w:numPr>
           <w:ilvl w:val="0"/>
           <w:numId w:val="29"/>
         </w:numPr>
-        <w:spacing w:line="276" w:lineRule="auto"/>
         <w:jc w:val="both"/>
         <w:rPr>
           <w:noProof/>
@@ -7295,12 +7202,11 @@
     </w:p>
     <w:p>
       <w:pPr>
-        <w:pStyle w:val="Prrafodelista"/>
+        <w:pStyle w:val="Pargrafdellista"/>
         <w:numPr>
           <w:ilvl w:val="0"/>
           <w:numId w:val="29"/>
         </w:numPr>
-        <w:spacing w:line="276" w:lineRule="auto"/>
         <w:jc w:val="both"/>
         <w:rPr>
           <w:noProof/>
@@ -7366,8 +7272,8 @@
     </w:p>
     <w:p>
       <w:pPr>
-        <w:pStyle w:val="Textoindependiente"/>
-        <w:spacing w:line="276" w:lineRule="auto"/>
+        <w:pStyle w:val="Textindependent"/>
+        <w:spacing w:line="240" w:lineRule="auto"/>
         <w:rPr>
           <w:sz w:val="24"/>
           <w:szCs w:val="24"/>
@@ -7401,8 +7307,8 @@
     </w:p>
     <w:p>
       <w:pPr>
-        <w:pStyle w:val="Textoindependiente"/>
-        <w:spacing w:line="276" w:lineRule="auto"/>
+        <w:pStyle w:val="Textindependent"/>
+        <w:spacing w:line="240" w:lineRule="auto"/>
         <w:rPr>
           <w:sz w:val="24"/>
           <w:szCs w:val="24"/>
@@ -7431,15 +7337,7 @@
           <w:szCs w:val="24"/>
           <w:lang w:val="es-ES"/>
         </w:rPr>
-        <w:t>D&amp;C</w:t>
-      </w:r>
-      <w:r>
-        <w:rPr>
-          <w:sz w:val="24"/>
-          <w:szCs w:val="24"/>
-          <w:lang w:val="es-ES"/>
-        </w:rPr>
-        <w:t xml:space="preserve"> tiene el siguiente coste </w:t>
+        <w:t xml:space="preserve">D&amp;C tiene el siguiente coste </w:t>
       </w:r>
       <w:proofErr w:type="spellStart"/>
       <w:r>
@@ -7463,7 +7361,6 @@
     <w:p>
       <w:pPr>
         <w:keepNext/>
-        <w:spacing w:line="276" w:lineRule="auto"/>
         <w:jc w:val="both"/>
         <w:rPr>
           <w:noProof/>
@@ -7593,7 +7490,7 @@
     </w:p>
     <w:p>
       <w:pPr>
-        <w:pStyle w:val="Descripcin"/>
+        <w:pStyle w:val="Llegenda"/>
         <w:jc w:val="right"/>
       </w:pPr>
       <w:proofErr w:type="spellStart"/>
@@ -7615,7 +7512,6 @@
     </w:p>
     <w:p>
       <w:pPr>
-        <w:spacing w:line="276" w:lineRule="auto"/>
         <w:jc w:val="both"/>
         <w:rPr>
           <w:noProof/>
@@ -7636,12 +7532,11 @@
     </w:p>
     <w:p>
       <w:pPr>
-        <w:pStyle w:val="Prrafodelista"/>
+        <w:pStyle w:val="Pargrafdellista"/>
         <w:numPr>
           <w:ilvl w:val="0"/>
           <w:numId w:val="31"/>
         </w:numPr>
-        <w:spacing w:line="276" w:lineRule="auto"/>
         <w:jc w:val="both"/>
         <w:rPr>
           <w:noProof/>
@@ -7682,12 +7577,11 @@
     </w:p>
     <w:p>
       <w:pPr>
-        <w:pStyle w:val="Prrafodelista"/>
+        <w:pStyle w:val="Pargrafdellista"/>
         <w:numPr>
           <w:ilvl w:val="0"/>
           <w:numId w:val="31"/>
         </w:numPr>
-        <w:spacing w:line="276" w:lineRule="auto"/>
         <w:jc w:val="both"/>
         <w:rPr>
           <w:noProof/>
@@ -7755,12 +7649,11 @@
     </w:p>
     <w:p>
       <w:pPr>
-        <w:pStyle w:val="Prrafodelista"/>
+        <w:pStyle w:val="Pargrafdellista"/>
         <w:numPr>
           <w:ilvl w:val="0"/>
           <w:numId w:val="31"/>
         </w:numPr>
-        <w:spacing w:line="276" w:lineRule="auto"/>
         <w:jc w:val="both"/>
         <w:rPr>
           <w:noProof/>
@@ -7821,12 +7714,11 @@
     </w:p>
     <w:p>
       <w:pPr>
-        <w:pStyle w:val="Prrafodelista"/>
+        <w:pStyle w:val="Pargrafdellista"/>
         <w:numPr>
           <w:ilvl w:val="0"/>
           <w:numId w:val="31"/>
         </w:numPr>
-        <w:spacing w:line="276" w:lineRule="auto"/>
         <w:jc w:val="both"/>
         <w:rPr>
           <w:noProof/>
@@ -7842,7 +7734,6 @@
           <w:szCs w:val="24"/>
           <w:lang w:val="es-ES"/>
         </w:rPr>
-        <w:lastRenderedPageBreak/>
         <w:t>El coste de</w:t>
       </w:r>
       <w:r>
@@ -7935,7 +7826,6 @@
     </w:p>
     <w:p>
       <w:pPr>
-        <w:spacing w:line="276" w:lineRule="auto"/>
         <w:jc w:val="both"/>
         <w:rPr>
           <w:noProof/>
@@ -7947,7 +7837,6 @@
     </w:p>
     <w:p>
       <w:pPr>
-        <w:spacing w:line="276" w:lineRule="auto"/>
         <w:ind w:firstLine="288"/>
         <w:jc w:val="both"/>
         <w:rPr>
@@ -7984,7 +7873,7 @@
           <w:szCs w:val="24"/>
           <w:lang w:val="es-ES"/>
         </w:rPr>
-        <w:t xml:space="preserve"> para nuestro programa, conseguiremos reducir el coste asintótico de este en un grado de complejidad</w:t>
+        <w:t xml:space="preserve"> para nuestro </w:t>
       </w:r>
       <w:r>
         <w:rPr>
@@ -7993,12 +7882,20 @@
           <w:szCs w:val="24"/>
           <w:lang w:val="es-ES"/>
         </w:rPr>
+        <w:t>programa, conseguiremos reducir el coste asintótico de este en un grado de complejidad</w:t>
+      </w:r>
+      <w:r>
+        <w:rPr>
+          <w:noProof/>
+          <w:sz w:val="24"/>
+          <w:szCs w:val="24"/>
+          <w:lang w:val="es-ES"/>
+        </w:rPr>
         <w:t>.</w:t>
       </w:r>
     </w:p>
     <w:p>
       <w:pPr>
-        <w:spacing w:line="276" w:lineRule="auto"/>
         <w:ind w:firstLine="288"/>
         <w:jc w:val="both"/>
         <w:rPr>
@@ -8011,8 +7908,7 @@
     </w:p>
     <w:p>
       <w:pPr>
-        <w:pStyle w:val="Ttulo2"/>
-        <w:spacing w:line="276" w:lineRule="auto"/>
+        <w:pStyle w:val="Ttol2"/>
         <w:rPr>
           <w:szCs w:val="24"/>
           <w:lang w:val="es-ES_tradnl"/>
@@ -8037,8 +7933,8 @@
     </w:p>
     <w:p>
       <w:pPr>
-        <w:pStyle w:val="Textoindependiente"/>
-        <w:spacing w:line="276" w:lineRule="auto"/>
+        <w:pStyle w:val="Textindependent"/>
+        <w:spacing w:line="240" w:lineRule="auto"/>
         <w:rPr>
           <w:sz w:val="24"/>
           <w:szCs w:val="24"/>
@@ -8230,8 +8126,8 @@
     </w:p>
     <w:p>
       <w:pPr>
-        <w:pStyle w:val="Textoindependiente"/>
-        <w:spacing w:line="276" w:lineRule="auto"/>
+        <w:pStyle w:val="Textindependent"/>
+        <w:spacing w:line="240" w:lineRule="auto"/>
         <w:rPr>
           <w:sz w:val="24"/>
           <w:szCs w:val="24"/>
@@ -8383,8 +8279,8 @@
     </w:p>
     <w:p>
       <w:pPr>
-        <w:pStyle w:val="Textoindependiente"/>
-        <w:spacing w:line="276" w:lineRule="auto"/>
+        <w:pStyle w:val="Textindependent"/>
+        <w:spacing w:line="240" w:lineRule="auto"/>
         <w:rPr>
           <w:sz w:val="24"/>
           <w:szCs w:val="24"/>
@@ -8454,8 +8350,8 @@
     </w:p>
     <w:p>
       <w:pPr>
-        <w:pStyle w:val="Textoindependiente"/>
-        <w:spacing w:line="276" w:lineRule="auto"/>
+        <w:pStyle w:val="Textindependent"/>
+        <w:spacing w:line="240" w:lineRule="auto"/>
         <w:rPr>
           <w:sz w:val="24"/>
           <w:szCs w:val="24"/>
@@ -8534,15 +8430,7 @@
           <w:szCs w:val="24"/>
           <w:lang w:val="es-ES"/>
         </w:rPr>
-        <w:t xml:space="preserve">alor en el Hash, </w:t>
-      </w:r>
-      <w:r>
-        <w:rPr>
-          <w:sz w:val="24"/>
-          <w:szCs w:val="24"/>
-          <w:lang w:val="es-ES"/>
-        </w:rPr>
-        <w:t xml:space="preserve">de coste </w:t>
+        <w:t xml:space="preserve">alor en el Hash, de coste </w:t>
       </w:r>
       <w:proofErr w:type="gramStart"/>
       <w:r>
@@ -8591,8 +8479,8 @@
     </w:p>
     <w:p>
       <w:pPr>
-        <w:pStyle w:val="Textoindependiente"/>
-        <w:spacing w:line="276" w:lineRule="auto"/>
+        <w:pStyle w:val="Textindependent"/>
+        <w:spacing w:line="240" w:lineRule="auto"/>
         <w:rPr>
           <w:sz w:val="24"/>
           <w:szCs w:val="24"/>
@@ -8769,19 +8657,18 @@
     </w:p>
     <w:p>
       <w:pPr>
-        <w:pStyle w:val="Textoindependiente"/>
-        <w:spacing w:line="276" w:lineRule="auto"/>
-        <w:rPr>
-          <w:sz w:val="24"/>
-          <w:szCs w:val="24"/>
-          <w:lang w:val="es-ES"/>
-        </w:rPr>
-      </w:pPr>
-    </w:p>
-    <w:p>
-      <w:pPr>
-        <w:pStyle w:val="Ttulo1"/>
-        <w:spacing w:line="276" w:lineRule="auto"/>
+        <w:pStyle w:val="Textindependent"/>
+        <w:spacing w:line="240" w:lineRule="auto"/>
+        <w:rPr>
+          <w:sz w:val="24"/>
+          <w:szCs w:val="24"/>
+          <w:lang w:val="es-ES"/>
+        </w:rPr>
+      </w:pPr>
+    </w:p>
+    <w:p>
+      <w:pPr>
+        <w:pStyle w:val="Ttol1"/>
         <w:rPr>
           <w:sz w:val="22"/>
           <w:szCs w:val="22"/>
@@ -8795,14 +8682,15 @@
           <w:szCs w:val="22"/>
           <w:lang w:val="es-ES"/>
         </w:rPr>
+        <w:lastRenderedPageBreak/>
         <w:t>Manual de usuario</w:t>
       </w:r>
       <w:bookmarkEnd w:id="21"/>
     </w:p>
     <w:p>
       <w:pPr>
-        <w:pStyle w:val="Textoindependiente"/>
-        <w:spacing w:line="276" w:lineRule="auto"/>
+        <w:pStyle w:val="Textindependent"/>
+        <w:spacing w:line="240" w:lineRule="auto"/>
         <w:rPr>
           <w:sz w:val="24"/>
           <w:szCs w:val="24"/>
@@ -8836,20 +8724,20 @@
     </w:p>
     <w:p>
       <w:pPr>
-        <w:pStyle w:val="Textoindependiente"/>
-        <w:spacing w:line="276" w:lineRule="auto"/>
-        <w:rPr>
-          <w:sz w:val="24"/>
-          <w:szCs w:val="24"/>
-          <w:lang w:val="es-ES"/>
-        </w:rPr>
-      </w:pPr>
-    </w:p>
-    <w:p>
-      <w:pPr>
-        <w:pStyle w:val="Textoindependiente"/>
+        <w:pStyle w:val="Textindependent"/>
+        <w:spacing w:line="240" w:lineRule="auto"/>
+        <w:rPr>
+          <w:sz w:val="24"/>
+          <w:szCs w:val="24"/>
+          <w:lang w:val="es-ES"/>
+        </w:rPr>
+      </w:pPr>
+    </w:p>
+    <w:p>
+      <w:pPr>
+        <w:pStyle w:val="Textindependent"/>
         <w:keepNext/>
-        <w:spacing w:line="276" w:lineRule="auto"/>
+        <w:spacing w:line="240" w:lineRule="auto"/>
         <w:jc w:val="center"/>
       </w:pPr>
       <w:r>
@@ -8902,7 +8790,7 @@
     </w:p>
     <w:p>
       <w:pPr>
-        <w:pStyle w:val="Descripcin"/>
+        <w:pStyle w:val="Llegenda"/>
         <w:jc w:val="right"/>
         <w:rPr>
           <w:sz w:val="22"/>
@@ -8930,22 +8818,21 @@
       </w:r>
       <w:r>
         <w:rPr>
+          <w:lang w:val="es-ES_tradnl"/>
+        </w:rPr>
+        <w:t>1</w:t>
+      </w:r>
+      <w:r>
+        <w:rPr>
           <w:noProof/>
-          <w:lang w:val="es-ES_tradnl"/>
-        </w:rPr>
-        <w:t>1</w:t>
-      </w:r>
-      <w:r>
-        <w:rPr>
-          <w:noProof/>
         </w:rPr>
         <w:fldChar w:fldCharType="end"/>
       </w:r>
     </w:p>
     <w:p>
       <w:pPr>
-        <w:pStyle w:val="Textoindependiente"/>
-        <w:spacing w:line="276" w:lineRule="auto"/>
+        <w:pStyle w:val="Textindependent"/>
+        <w:spacing w:line="240" w:lineRule="auto"/>
         <w:rPr>
           <w:sz w:val="24"/>
           <w:szCs w:val="24"/>
@@ -8987,8 +8874,8 @@
     </w:p>
     <w:p>
       <w:pPr>
-        <w:pStyle w:val="Textoindependiente"/>
-        <w:spacing w:line="276" w:lineRule="auto"/>
+        <w:pStyle w:val="Textindependent"/>
+        <w:spacing w:line="240" w:lineRule="auto"/>
         <w:rPr>
           <w:sz w:val="24"/>
           <w:szCs w:val="24"/>
@@ -9022,12 +8909,11 @@
     </w:p>
     <w:p>
       <w:pPr>
-        <w:pStyle w:val="Prrafodelista"/>
+        <w:pStyle w:val="Pargrafdellista"/>
         <w:numPr>
           <w:ilvl w:val="0"/>
           <w:numId w:val="28"/>
         </w:numPr>
-        <w:spacing w:line="276" w:lineRule="auto"/>
         <w:jc w:val="both"/>
         <w:rPr>
           <w:sz w:val="24"/>
@@ -9110,16 +8996,7 @@
           <w:szCs w:val="24"/>
           <w:lang w:val="es-ES_tradnl"/>
         </w:rPr>
-        <w:t xml:space="preserve">. El usuario </w:t>
-      </w:r>
-      <w:r>
-        <w:rPr>
-          <w:sz w:val="24"/>
-          <w:szCs w:val="24"/>
-          <w:lang w:val="es-ES_tradnl"/>
-        </w:rPr>
-        <w:lastRenderedPageBreak/>
-        <w:t xml:space="preserve">deberá </w:t>
+        <w:t xml:space="preserve">. El usuario deberá </w:t>
       </w:r>
       <w:r>
         <w:rPr>
@@ -9177,8 +9054,7 @@
     </w:p>
     <w:p>
       <w:pPr>
-        <w:pStyle w:val="Prrafodelista"/>
-        <w:spacing w:line="276" w:lineRule="auto"/>
+        <w:pStyle w:val="Pargrafdellista"/>
         <w:jc w:val="both"/>
         <w:rPr>
           <w:sz w:val="24"/>
@@ -9190,7 +9066,6 @@
     <w:p>
       <w:pPr>
         <w:keepNext/>
-        <w:spacing w:line="276" w:lineRule="auto"/>
         <w:jc w:val="both"/>
       </w:pPr>
       <w:r>
@@ -9241,7 +9116,7 @@
     </w:p>
     <w:p>
       <w:pPr>
-        <w:pStyle w:val="Descripcin"/>
+        <w:pStyle w:val="Llegenda"/>
         <w:jc w:val="right"/>
         <w:rPr>
           <w:sz w:val="24"/>
@@ -9268,7 +9143,6 @@
     </w:p>
     <w:p>
       <w:pPr>
-        <w:spacing w:line="276" w:lineRule="auto"/>
         <w:jc w:val="both"/>
         <w:rPr>
           <w:sz w:val="24"/>
@@ -9279,12 +9153,11 @@
     </w:p>
     <w:p>
       <w:pPr>
-        <w:pStyle w:val="Prrafodelista"/>
+        <w:pStyle w:val="Pargrafdellista"/>
         <w:numPr>
           <w:ilvl w:val="0"/>
           <w:numId w:val="28"/>
         </w:numPr>
-        <w:spacing w:line="276" w:lineRule="auto"/>
         <w:jc w:val="both"/>
         <w:rPr>
           <w:sz w:val="24"/>
@@ -9372,13 +9245,20 @@
           <w:szCs w:val="24"/>
           <w:lang w:val="es-ES_tradnl"/>
         </w:rPr>
-        <w:t xml:space="preserve"> Es importante remarcar que mientras se está graficando una función, el usuario no podrá poner en marcha una nueva animación.</w:t>
-      </w:r>
-    </w:p>
-    <w:p>
-      <w:pPr>
-        <w:pStyle w:val="Prrafodelista"/>
-        <w:spacing w:line="276" w:lineRule="auto"/>
+        <w:t xml:space="preserve"> Es importante remarcar que mientras se está </w:t>
+      </w:r>
+      <w:r>
+        <w:rPr>
+          <w:sz w:val="24"/>
+          <w:szCs w:val="24"/>
+          <w:lang w:val="es-ES_tradnl"/>
+        </w:rPr>
+        <w:t>graficando una función, el usuario no podrá poner en marcha una nueva animación.</w:t>
+      </w:r>
+    </w:p>
+    <w:p>
+      <w:pPr>
+        <w:pStyle w:val="Pargrafdellista"/>
         <w:jc w:val="both"/>
         <w:rPr>
           <w:sz w:val="24"/>
@@ -9390,7 +9270,6 @@
     <w:p>
       <w:pPr>
         <w:keepNext/>
-        <w:spacing w:line="276" w:lineRule="auto"/>
         <w:jc w:val="both"/>
       </w:pPr>
       <w:r>
@@ -9441,7 +9320,7 @@
     </w:p>
     <w:p>
       <w:pPr>
-        <w:pStyle w:val="Descripcin"/>
+        <w:pStyle w:val="Llegenda"/>
         <w:jc w:val="right"/>
         <w:rPr>
           <w:sz w:val="24"/>
@@ -9468,12 +9347,11 @@
     </w:p>
     <w:p>
       <w:pPr>
-        <w:pStyle w:val="Prrafodelista"/>
+        <w:pStyle w:val="Pargrafdellista"/>
         <w:numPr>
           <w:ilvl w:val="0"/>
           <w:numId w:val="28"/>
         </w:numPr>
-        <w:spacing w:line="276" w:lineRule="auto"/>
         <w:jc w:val="both"/>
         <w:rPr>
           <w:sz w:val="24"/>
@@ -9550,12 +9428,11 @@
     </w:p>
     <w:p>
       <w:pPr>
-        <w:pStyle w:val="Prrafodelista"/>
+        <w:pStyle w:val="Pargrafdellista"/>
         <w:numPr>
           <w:ilvl w:val="0"/>
           <w:numId w:val="28"/>
         </w:numPr>
-        <w:spacing w:line="276" w:lineRule="auto"/>
         <w:jc w:val="both"/>
         <w:rPr>
           <w:sz w:val="24"/>
@@ -9608,8 +9485,7 @@
     </w:p>
     <w:p>
       <w:pPr>
-        <w:pStyle w:val="Prrafodelista"/>
-        <w:spacing w:line="276" w:lineRule="auto"/>
+        <w:pStyle w:val="Pargrafdellista"/>
         <w:jc w:val="both"/>
         <w:rPr>
           <w:sz w:val="24"/>
@@ -9621,7 +9497,6 @@
     <w:p>
       <w:pPr>
         <w:keepNext/>
-        <w:spacing w:line="276" w:lineRule="auto"/>
         <w:jc w:val="both"/>
       </w:pPr>
       <w:r>
@@ -9672,7 +9547,7 @@
     </w:p>
     <w:p>
       <w:pPr>
-        <w:pStyle w:val="Descripcin"/>
+        <w:pStyle w:val="Llegenda"/>
         <w:jc w:val="right"/>
         <w:rPr>
           <w:sz w:val="24"/>
@@ -9699,12 +9574,11 @@
     </w:p>
     <w:p>
       <w:pPr>
-        <w:pStyle w:val="Prrafodelista"/>
+        <w:pStyle w:val="Pargrafdellista"/>
         <w:numPr>
           <w:ilvl w:val="0"/>
           <w:numId w:val="28"/>
         </w:numPr>
-        <w:spacing w:line="276" w:lineRule="auto"/>
         <w:jc w:val="both"/>
         <w:rPr>
           <w:sz w:val="24"/>
@@ -9764,7 +9638,16 @@
           <w:szCs w:val="24"/>
           <w:lang w:val="es-ES_tradnl"/>
         </w:rPr>
-        <w:t xml:space="preserve"> Esta funcionalidad está disponible mediante el botón “Clear”, el cual borra todo el lienzo. Además, está programado de tal manera que solo está disponible la opción cuando hay al menos </w:t>
+        <w:t xml:space="preserve"> Esta funcionalidad está disponible mediante el botón “Clear”, el </w:t>
+      </w:r>
+      <w:r>
+        <w:rPr>
+          <w:sz w:val="24"/>
+          <w:szCs w:val="24"/>
+          <w:lang w:val="es-ES_tradnl"/>
+        </w:rPr>
+        <w:lastRenderedPageBreak/>
+        <w:t xml:space="preserve">cual borra todo el lienzo. Además, está programado de tal manera que solo está disponible la opción cuando hay al menos </w:t>
       </w:r>
       <w:r>
         <w:rPr>
@@ -9778,7 +9661,6 @@
     <w:p>
       <w:pPr>
         <w:keepNext/>
-        <w:spacing w:line="276" w:lineRule="auto"/>
         <w:jc w:val="both"/>
       </w:pPr>
       <w:r>
@@ -9836,7 +9718,7 @@
     </w:p>
     <w:p>
       <w:pPr>
-        <w:pStyle w:val="Descripcin"/>
+        <w:pStyle w:val="Llegenda"/>
         <w:jc w:val="right"/>
       </w:pPr>
       <w:proofErr w:type="spellStart"/>
@@ -9853,7 +9735,6 @@
     </w:p>
     <w:p>
       <w:pPr>
-        <w:spacing w:line="276" w:lineRule="auto"/>
         <w:jc w:val="both"/>
         <w:rPr>
           <w:sz w:val="24"/>
@@ -9866,33 +9747,32 @@
       <w:commentRangeEnd w:id="23"/>
       <w:r>
         <w:rPr>
-          <w:rStyle w:val="Refdecomentario"/>
+          <w:rStyle w:val="Refernciadecomentari"/>
         </w:rPr>
         <w:commentReference w:id="23"/>
       </w:r>
       <w:commentRangeEnd w:id="24"/>
       <w:r>
         <w:rPr>
-          <w:rStyle w:val="Refdecomentario"/>
+          <w:rStyle w:val="Refernciadecomentari"/>
         </w:rPr>
         <w:commentReference w:id="24"/>
       </w:r>
       <w:commentRangeEnd w:id="22"/>
       <w:r>
         <w:rPr>
-          <w:rStyle w:val="Refdecomentario"/>
+          <w:rStyle w:val="Refernciadecomentari"/>
         </w:rPr>
         <w:commentReference w:id="22"/>
       </w:r>
     </w:p>
     <w:p>
       <w:pPr>
-        <w:pStyle w:val="Prrafodelista"/>
+        <w:pStyle w:val="Pargrafdellista"/>
         <w:numPr>
           <w:ilvl w:val="0"/>
           <w:numId w:val="28"/>
         </w:numPr>
-        <w:spacing w:line="276" w:lineRule="auto"/>
         <w:jc w:val="both"/>
         <w:rPr>
           <w:sz w:val="24"/>
@@ -9942,8 +9822,7 @@
     </w:p>
     <w:p>
       <w:pPr>
-        <w:pStyle w:val="Prrafodelista"/>
-        <w:spacing w:line="276" w:lineRule="auto"/>
+        <w:pStyle w:val="Pargrafdellista"/>
         <w:jc w:val="both"/>
         <w:rPr>
           <w:sz w:val="24"/>
@@ -9954,7 +9833,7 @@
     </w:p>
     <w:p>
       <w:pPr>
-        <w:pStyle w:val="Ttulo1"/>
+        <w:pStyle w:val="Ttol1"/>
         <w:rPr>
           <w:sz w:val="24"/>
           <w:szCs w:val="24"/>
@@ -9968,15 +9847,14 @@
           <w:szCs w:val="24"/>
           <w:lang w:val="es-ES"/>
         </w:rPr>
-        <w:lastRenderedPageBreak/>
         <w:t>Metodología y análisis de los resultados</w:t>
       </w:r>
       <w:bookmarkEnd w:id="25"/>
     </w:p>
     <w:p>
       <w:pPr>
-        <w:pStyle w:val="Textoindependiente"/>
-        <w:spacing w:line="276" w:lineRule="auto"/>
+        <w:pStyle w:val="Textindependent"/>
+        <w:spacing w:line="240" w:lineRule="auto"/>
         <w:rPr>
           <w:sz w:val="24"/>
           <w:szCs w:val="24"/>
@@ -9994,8 +9872,8 @@
     </w:p>
     <w:p>
       <w:pPr>
-        <w:pStyle w:val="Textoindependiente"/>
-        <w:spacing w:line="276" w:lineRule="auto"/>
+        <w:pStyle w:val="Textindependent"/>
+        <w:spacing w:line="240" w:lineRule="auto"/>
         <w:rPr>
           <w:sz w:val="24"/>
           <w:szCs w:val="24"/>
@@ -10042,8 +9920,8 @@
     </w:p>
     <w:p>
       <w:pPr>
-        <w:pStyle w:val="Textoindependiente"/>
-        <w:spacing w:line="276" w:lineRule="auto"/>
+        <w:pStyle w:val="Textindependent"/>
+        <w:spacing w:line="240" w:lineRule="auto"/>
         <w:rPr>
           <w:sz w:val="24"/>
           <w:szCs w:val="24"/>
@@ -10121,7 +9999,7 @@
     </w:p>
     <w:p>
       <w:pPr>
-        <w:pStyle w:val="Descripcin"/>
+        <w:pStyle w:val="Llegenda"/>
         <w:jc w:val="right"/>
         <w:rPr>
           <w:lang w:val="es-ES"/>
@@ -10158,8 +10036,8 @@
     </w:p>
     <w:p>
       <w:pPr>
-        <w:pStyle w:val="Textoindependiente"/>
-        <w:spacing w:line="276" w:lineRule="auto"/>
+        <w:pStyle w:val="Textindependent"/>
+        <w:spacing w:line="240" w:lineRule="auto"/>
         <w:rPr>
           <w:sz w:val="24"/>
           <w:szCs w:val="24"/>
@@ -10177,8 +10055,8 @@
     </w:p>
     <w:p>
       <w:pPr>
-        <w:pStyle w:val="Textoindependiente"/>
-        <w:spacing w:line="276" w:lineRule="auto"/>
+        <w:pStyle w:val="Textindependent"/>
+        <w:spacing w:line="240" w:lineRule="auto"/>
         <w:rPr>
           <w:sz w:val="24"/>
           <w:szCs w:val="24"/>
@@ -10289,7 +10167,7 @@
     </w:p>
     <w:p>
       <w:pPr>
-        <w:pStyle w:val="Descripcin"/>
+        <w:pStyle w:val="Llegenda"/>
         <w:jc w:val="right"/>
         <w:rPr>
           <w:lang w:val="es-ES_tradnl"/>
@@ -10326,8 +10204,8 @@
     </w:p>
     <w:p>
       <w:pPr>
-        <w:pStyle w:val="Textoindependiente"/>
-        <w:spacing w:line="276" w:lineRule="auto"/>
+        <w:pStyle w:val="Textindependent"/>
+        <w:spacing w:line="240" w:lineRule="auto"/>
         <w:rPr>
           <w:sz w:val="24"/>
           <w:szCs w:val="24"/>
@@ -10546,6 +10424,7 @@
           <w:szCs w:val="24"/>
           <w:lang w:val="es-ES"/>
         </w:rPr>
+        <w:lastRenderedPageBreak/>
         <w:t xml:space="preserve">incluso se </w:t>
       </w:r>
       <w:proofErr w:type="spellStart"/>
@@ -10585,8 +10464,8 @@
     </w:p>
     <w:p>
       <w:pPr>
-        <w:pStyle w:val="Textoindependiente"/>
-        <w:spacing w:line="276" w:lineRule="auto"/>
+        <w:pStyle w:val="Textindependent"/>
+        <w:spacing w:line="240" w:lineRule="auto"/>
         <w:rPr>
           <w:sz w:val="24"/>
           <w:szCs w:val="24"/>
@@ -10668,8 +10547,8 @@
     </w:p>
     <w:p>
       <w:pPr>
-        <w:pStyle w:val="Textoindependiente"/>
-        <w:spacing w:line="276" w:lineRule="auto"/>
+        <w:pStyle w:val="Textindependent"/>
+        <w:spacing w:line="240" w:lineRule="auto"/>
         <w:rPr>
           <w:sz w:val="24"/>
           <w:szCs w:val="24"/>
@@ -10732,15 +10611,7 @@
           <w:szCs w:val="24"/>
           <w:lang w:val="es-ES"/>
         </w:rPr>
-        <w:t>(n</w:t>
-      </w:r>
-      <w:r>
-        <w:rPr>
-          <w:sz w:val="24"/>
-          <w:szCs w:val="24"/>
-          <w:lang w:val="es-ES"/>
-        </w:rPr>
-        <w:t>) devuelven números reales</w:t>
+        <w:t>(n) devuelven números reales</w:t>
       </w:r>
       <w:r>
         <w:rPr>
@@ -10827,7 +10698,7 @@
     </w:p>
     <w:p>
       <w:pPr>
-        <w:pStyle w:val="Ttulo1"/>
+        <w:pStyle w:val="Ttol1"/>
         <w:rPr>
           <w:sz w:val="24"/>
           <w:szCs w:val="24"/>
@@ -10863,8 +10734,8 @@
     </w:p>
     <w:p>
       <w:pPr>
-        <w:pStyle w:val="Textoindependiente"/>
-        <w:spacing w:line="276" w:lineRule="auto"/>
+        <w:pStyle w:val="Textindependent"/>
+        <w:spacing w:line="240" w:lineRule="auto"/>
         <w:rPr>
           <w:sz w:val="24"/>
           <w:szCs w:val="24"/>
@@ -10925,16 +10796,7 @@
           <w:szCs w:val="24"/>
           <w:lang w:val="es-ES"/>
         </w:rPr>
-        <w:t xml:space="preserve">haya incluido alguna no tan importante. Esto se </w:t>
-      </w:r>
-      <w:r>
-        <w:rPr>
-          <w:sz w:val="24"/>
-          <w:szCs w:val="24"/>
-          <w:lang w:val="es-ES"/>
-        </w:rPr>
-        <w:lastRenderedPageBreak/>
-        <w:t>podría solucionar de manera sencilla modificando el</w:t>
+        <w:t>haya incluido alguna no tan importante. Esto se podría solucionar de manera sencilla modificando el</w:t>
       </w:r>
       <w:r>
         <w:rPr>
@@ -10961,15 +10823,7 @@
           <w:szCs w:val="24"/>
           <w:lang w:val="es-ES"/>
         </w:rPr>
-        <w:t>T</w:t>
-      </w:r>
-      <w:r>
-        <w:rPr>
-          <w:sz w:val="24"/>
-          <w:szCs w:val="24"/>
-          <w:lang w:val="es-ES"/>
-        </w:rPr>
-        <w:t>ambién cabe destacar que dentro de dicho modelo se han definido</w:t>
+        <w:t>También cabe destacar que dentro de dicho modelo se han definido</w:t>
       </w:r>
       <w:r>
         <w:rPr>
@@ -11100,8 +10954,8 @@
     </w:p>
     <w:p>
       <w:pPr>
-        <w:pStyle w:val="Textoindependiente"/>
-        <w:spacing w:line="276" w:lineRule="auto"/>
+        <w:pStyle w:val="Textindependent"/>
+        <w:spacing w:line="240" w:lineRule="auto"/>
         <w:rPr>
           <w:sz w:val="24"/>
           <w:szCs w:val="24"/>
@@ -11279,7 +11133,16 @@
           <w:szCs w:val="24"/>
           <w:lang w:val="es-ES" w:eastAsia="x-none"/>
         </w:rPr>
-        <w:t>an sido, permitir al usuario modificar el tamaño de la ventana, con un</w:t>
+        <w:t xml:space="preserve">an sido, permitir al usuario modificar el tamaño de la </w:t>
+      </w:r>
+      <w:r>
+        <w:rPr>
+          <w:spacing w:val="-1"/>
+          <w:sz w:val="24"/>
+          <w:szCs w:val="24"/>
+          <w:lang w:val="es-ES" w:eastAsia="x-none"/>
+        </w:rPr>
+        <w:t>ventana, con un</w:t>
       </w:r>
       <w:r>
         <w:rPr>
@@ -11406,7 +11269,7 @@
     </w:p>
     <w:p>
       <w:pPr>
-        <w:pStyle w:val="Ttulo1"/>
+        <w:pStyle w:val="Ttol1"/>
         <w:rPr>
           <w:sz w:val="24"/>
           <w:szCs w:val="24"/>
@@ -11426,8 +11289,8 @@
     </w:p>
     <w:p>
       <w:pPr>
-        <w:pStyle w:val="Textoindependiente"/>
-        <w:spacing w:line="276" w:lineRule="auto"/>
+        <w:pStyle w:val="Textindependent"/>
+        <w:spacing w:line="240" w:lineRule="auto"/>
         <w:ind w:firstLine="0"/>
         <w:rPr>
           <w:sz w:val="24"/>
@@ -11441,15 +11304,7 @@
           <w:szCs w:val="24"/>
           <w:lang w:val="es-ES"/>
         </w:rPr>
-        <w:t>Durante</w:t>
-      </w:r>
-      <w:r>
-        <w:rPr>
-          <w:sz w:val="24"/>
-          <w:szCs w:val="24"/>
-          <w:lang w:val="es-ES"/>
-        </w:rPr>
-        <w:t xml:space="preserve"> la realización de</w:t>
+        <w:t>Durante la realización de</w:t>
       </w:r>
       <w:r>
         <w:rPr>
@@ -11604,8 +11459,8 @@
     </w:p>
     <w:p>
       <w:pPr>
-        <w:pStyle w:val="Textoindependiente"/>
-        <w:spacing w:line="276" w:lineRule="auto"/>
+        <w:pStyle w:val="Textindependent"/>
+        <w:spacing w:line="240" w:lineRule="auto"/>
         <w:ind w:firstLine="0"/>
         <w:rPr>
           <w:sz w:val="24"/>
@@ -11648,8 +11503,8 @@
     </w:p>
     <w:p>
       <w:pPr>
-        <w:pStyle w:val="Textoindependiente"/>
-        <w:spacing w:line="276" w:lineRule="auto"/>
+        <w:pStyle w:val="Textindependent"/>
+        <w:spacing w:line="240" w:lineRule="auto"/>
         <w:ind w:firstLine="0"/>
         <w:rPr>
           <w:sz w:val="24"/>
@@ -11703,15 +11558,7 @@
           <w:szCs w:val="24"/>
           <w:lang w:val="es-ES"/>
         </w:rPr>
-        <w:t xml:space="preserve">, ya que </w:t>
-      </w:r>
-      <w:r>
-        <w:rPr>
-          <w:sz w:val="24"/>
-          <w:szCs w:val="24"/>
-          <w:lang w:val="es-ES"/>
-        </w:rPr>
-        <w:t>s</w:t>
+        <w:t>, ya que s</w:t>
       </w:r>
       <w:r>
         <w:rPr>
@@ -11772,8 +11619,8 @@
     </w:p>
     <w:p>
       <w:pPr>
-        <w:pStyle w:val="Textoindependiente"/>
-        <w:spacing w:line="276" w:lineRule="auto"/>
+        <w:pStyle w:val="Textindependent"/>
+        <w:spacing w:line="240" w:lineRule="auto"/>
         <w:rPr>
           <w:smallCaps/>
           <w:sz w:val="24"/>
@@ -11803,7 +11650,7 @@
       <w:sdtContent>
         <w:p>
           <w:pPr>
-            <w:pStyle w:val="Ttulo1"/>
+            <w:pStyle w:val="Ttol1"/>
             <w:rPr>
               <w:sz w:val="24"/>
               <w:szCs w:val="24"/>
@@ -11827,7 +11674,6 @@
             <w:id w:val="111145805"/>
             <w:bibliography/>
           </w:sdtPr>
-          <w:sdtEndPr/>
           <w:sdtContent>
             <w:p>
               <w:pPr>
@@ -11885,7 +11731,7 @@
                   </w:tcPr>
                   <w:p>
                     <w:pPr>
-                      <w:pStyle w:val="Bibliografa"/>
+                      <w:pStyle w:val="Bibliografia"/>
                       <w:rPr>
                         <w:sz w:val="24"/>
                         <w:szCs w:val="24"/>
@@ -11907,7 +11753,7 @@
                   </w:tcPr>
                   <w:p>
                     <w:pPr>
-                      <w:pStyle w:val="Bibliografa"/>
+                      <w:pStyle w:val="Bibliografia"/>
                       <w:rPr>
                         <w:sz w:val="24"/>
                         <w:szCs w:val="24"/>
@@ -11997,7 +11843,7 @@
                   </w:tcPr>
                   <w:p>
                     <w:pPr>
-                      <w:pStyle w:val="Bibliografa"/>
+                      <w:pStyle w:val="Bibliografia"/>
                       <w:rPr>
                         <w:sz w:val="24"/>
                         <w:szCs w:val="24"/>
@@ -12019,7 +11865,7 @@
                   </w:tcPr>
                   <w:p>
                     <w:pPr>
-                      <w:pStyle w:val="Bibliografa"/>
+                      <w:pStyle w:val="Bibliografia"/>
                       <w:rPr>
                         <w:sz w:val="24"/>
                         <w:szCs w:val="24"/>
@@ -12049,7 +11895,7 @@
                   </w:tcPr>
                   <w:p>
                     <w:pPr>
-                      <w:pStyle w:val="Bibliografa"/>
+                      <w:pStyle w:val="Bibliografia"/>
                       <w:rPr>
                         <w:sz w:val="24"/>
                         <w:szCs w:val="24"/>
@@ -12071,7 +11917,7 @@
                   </w:tcPr>
                   <w:p>
                     <w:pPr>
-                      <w:pStyle w:val="Bibliografa"/>
+                      <w:pStyle w:val="Bibliografia"/>
                       <w:rPr>
                         <w:sz w:val="24"/>
                         <w:szCs w:val="24"/>
@@ -12107,7 +11953,7 @@
                   </w:tcPr>
                   <w:p>
                     <w:pPr>
-                      <w:pStyle w:val="Bibliografa"/>
+                      <w:pStyle w:val="Bibliografia"/>
                       <w:rPr>
                         <w:sz w:val="24"/>
                         <w:szCs w:val="24"/>
@@ -12129,7 +11975,7 @@
                   </w:tcPr>
                   <w:p>
                     <w:pPr>
-                      <w:pStyle w:val="Bibliografa"/>
+                      <w:pStyle w:val="Bibliografia"/>
                       <w:rPr>
                         <w:sz w:val="24"/>
                         <w:szCs w:val="24"/>
@@ -12165,7 +12011,7 @@
                   </w:tcPr>
                   <w:p>
                     <w:pPr>
-                      <w:pStyle w:val="Bibliografa"/>
+                      <w:pStyle w:val="Bibliografia"/>
                       <w:rPr>
                         <w:sz w:val="24"/>
                         <w:szCs w:val="24"/>
@@ -12187,7 +12033,7 @@
                   </w:tcPr>
                   <w:p>
                     <w:pPr>
-                      <w:pStyle w:val="Bibliografa"/>
+                      <w:pStyle w:val="Bibliografia"/>
                       <w:rPr>
                         <w:sz w:val="24"/>
                         <w:szCs w:val="24"/>
@@ -12198,14 +12044,7 @@
                         <w:sz w:val="24"/>
                         <w:szCs w:val="24"/>
                       </w:rPr>
-                      <w:t xml:space="preserve">P. M. H. Thomas V. Perneger, «Writing a research article: advice to beginners - Oxford Academic,» [En línea]. </w:t>
-                    </w:r>
-                    <w:r>
-                      <w:rPr>
-                        <w:sz w:val="24"/>
-                        <w:szCs w:val="24"/>
-                      </w:rPr>
-                      <w:t>Available: https://academic.oup.com/intqhc/article/16/3/191/1814554.</w:t>
+                      <w:t>P. M. H. Thomas V. Perneger, «Writing a research article: advice to beginners - Oxford Academic,» [En línea]. Available: https://academic.oup.com/intqhc/article/16/3/191/1814554.</w:t>
                     </w:r>
                   </w:p>
                 </w:tc>
@@ -12255,12 +12094,12 @@
   <w:comment w:id="1" w:author="Joan Vilella Candia" w:date="2022-03-14T11:27:00Z" w:initials="JV">
     <w:p>
       <w:pPr>
-        <w:pStyle w:val="Textocomentario"/>
+        <w:pStyle w:val="Textdecomentari"/>
         <w:jc w:val="left"/>
       </w:pPr>
       <w:r>
         <w:rPr>
-          <w:rStyle w:val="Refdecomentario"/>
+          <w:rStyle w:val="Refernciadecomentari"/>
         </w:rPr>
         <w:annotationRef/>
       </w:r>
@@ -12272,12 +12111,12 @@
   <w:comment w:id="7" w:author="Joan Vilella Candia" w:date="2022-03-16T18:16:00Z" w:initials="JV">
     <w:p>
       <w:pPr>
-        <w:pStyle w:val="Textocomentario"/>
+        <w:pStyle w:val="Textdecomentari"/>
         <w:jc w:val="left"/>
       </w:pPr>
       <w:r>
         <w:rPr>
-          <w:rStyle w:val="Refdecomentario"/>
+          <w:rStyle w:val="Refernciadecomentari"/>
         </w:rPr>
         <w:annotationRef/>
       </w:r>
@@ -12289,12 +12128,12 @@
   <w:comment w:id="23" w:author="Joan Vilella Candia" w:date="2022-03-20T12:31:00Z" w:initials="JV">
     <w:p>
       <w:pPr>
-        <w:pStyle w:val="Textocomentario"/>
+        <w:pStyle w:val="Textdecomentari"/>
         <w:jc w:val="left"/>
       </w:pPr>
       <w:r>
         <w:rPr>
-          <w:rStyle w:val="Refdecomentario"/>
+          <w:rStyle w:val="Refernciadecomentari"/>
         </w:rPr>
         <w:annotationRef/>
       </w:r>
@@ -12306,12 +12145,12 @@
   <w:comment w:id="24" w:author="Jonathan Zinzan Salisbury Vega" w:date="2022-03-20T12:33:00Z" w:initials="JZSV">
     <w:p>
       <w:pPr>
-        <w:pStyle w:val="Textocomentario"/>
+        <w:pStyle w:val="Textdecomentari"/>
         <w:jc w:val="left"/>
       </w:pPr>
       <w:r>
         <w:rPr>
-          <w:rStyle w:val="Refdecomentario"/>
+          <w:rStyle w:val="Refernciadecomentari"/>
         </w:rPr>
         <w:annotationRef/>
       </w:r>
@@ -12326,12 +12165,12 @@
   <w:comment w:id="22" w:author="Joan Vilella Candia" w:date="2022-03-20T14:27:00Z" w:initials="JV">
     <w:p>
       <w:pPr>
-        <w:pStyle w:val="Textocomentario"/>
+        <w:pStyle w:val="Textdecomentari"/>
         <w:jc w:val="left"/>
       </w:pPr>
       <w:r>
         <w:rPr>
-          <w:rStyle w:val="Refdecomentario"/>
+          <w:rStyle w:val="Refernciadecomentari"/>
         </w:rPr>
         <w:annotationRef/>
       </w:r>
@@ -12399,7 +12238,7 @@
 <w:ftr xmlns:wpc="http://schemas.microsoft.com/office/word/2010/wordprocessingCanvas" xmlns:cx="http://schemas.microsoft.com/office/drawing/2014/chartex" xmlns:cx1="http://schemas.microsoft.com/office/drawing/2015/9/8/chartex" xmlns:cx2="http://schemas.microsoft.com/office/drawing/2015/10/21/chartex" xmlns:cx3="http://schemas.microsoft.com/office/drawing/2016/5/9/chartex" xmlns:cx4="http://schemas.microsoft.com/office/drawing/2016/5/10/chartex" xmlns:cx5="http://schemas.microsoft.com/office/drawing/2016/5/11/chartex" xmlns:cx6="http://schemas.microsoft.com/office/drawing/2016/5/12/chartex" xmlns:cx7="http://schemas.microsoft.com/office/drawing/2016/5/13/chartex" xmlns:cx8="http://schemas.microsoft.com/office/drawing/2016/5/14/chartex" xmlns:mc="http://schemas.openxmlformats.org/markup-compatibility/2006" xmlns:aink="http://schemas.microsoft.com/office/drawing/2016/ink" xmlns:am3d="http://schemas.microsoft.com/office/drawing/2017/model3d" xmlns:o="urn:schemas-microsoft-com:office:office" xmlns:r="http://schemas.openxmlformats.org/officeDocument/2006/relationships" xmlns:m="http://schemas.openxmlformats.org/officeDocument/2006/math" xmlns:v="urn:schemas-microsoft-com:vml" xmlns:wp14="http://schemas.microsoft.com/office/word/2010/wordprocessingDrawing" xmlns:wp="http://schemas.openxmlformats.org/drawingml/2006/wordprocessingDrawing" xmlns:w10="urn:schemas-microsoft-com:office:word" xmlns:w="http://schemas.openxmlformats.org/wordprocessingml/2006/main" xmlns:w14="http://schemas.microsoft.com/office/word/2010/wordml" xmlns:w15="http://schemas.microsoft.com/office/word/2012/wordml" xmlns:w16cex="http://schemas.microsoft.com/office/word/2018/wordml/cex" xmlns:w16cid="http://schemas.microsoft.com/office/word/2016/wordml/cid" xmlns:w16="http://schemas.microsoft.com/office/word/2018/wordml" xmlns:w16sdtdh="http://schemas.microsoft.com/office/word/2020/wordml/sdtdatahash" xmlns:w16se="http://schemas.microsoft.com/office/word/2015/wordml/symex" xmlns:wpg="http://schemas.microsoft.com/office/word/2010/wordprocessingGroup" xmlns:wpi="http://schemas.microsoft.com/office/word/2010/wordprocessingInk" xmlns:wne="http://schemas.microsoft.com/office/word/2006/wordml" xmlns:wps="http://schemas.microsoft.com/office/word/2010/wordprocessingShape" mc:Ignorable="w14 w15 w16se w16cid w16 w16cex w16sdtdh wp14">
   <w:p>
     <w:pPr>
-      <w:pStyle w:val="Piedepgina"/>
+      <w:pStyle w:val="Peu"/>
     </w:pPr>
   </w:p>
 </w:ftr>
@@ -12418,7 +12257,7 @@
     <w:sdtContent>
       <w:p>
         <w:pPr>
-          <w:pStyle w:val="Piedepgina"/>
+          <w:pStyle w:val="Peu"/>
           <w:jc w:val="right"/>
         </w:pPr>
         <w:r>
@@ -12444,7 +12283,7 @@
   </w:sdt>
   <w:p>
     <w:pPr>
-      <w:pStyle w:val="Piedepgina"/>
+      <w:pStyle w:val="Peu"/>
     </w:pPr>
   </w:p>
 </w:ftr>
@@ -12454,7 +12293,7 @@
 <w:ftr xmlns:wpc="http://schemas.microsoft.com/office/word/2010/wordprocessingCanvas" xmlns:cx="http://schemas.microsoft.com/office/drawing/2014/chartex" xmlns:cx1="http://schemas.microsoft.com/office/drawing/2015/9/8/chartex" xmlns:cx2="http://schemas.microsoft.com/office/drawing/2015/10/21/chartex" xmlns:cx3="http://schemas.microsoft.com/office/drawing/2016/5/9/chartex" xmlns:cx4="http://schemas.microsoft.com/office/drawing/2016/5/10/chartex" xmlns:cx5="http://schemas.microsoft.com/office/drawing/2016/5/11/chartex" xmlns:cx6="http://schemas.microsoft.com/office/drawing/2016/5/12/chartex" xmlns:cx7="http://schemas.microsoft.com/office/drawing/2016/5/13/chartex" xmlns:cx8="http://schemas.microsoft.com/office/drawing/2016/5/14/chartex" xmlns:mc="http://schemas.openxmlformats.org/markup-compatibility/2006" xmlns:aink="http://schemas.microsoft.com/office/drawing/2016/ink" xmlns:am3d="http://schemas.microsoft.com/office/drawing/2017/model3d" xmlns:o="urn:schemas-microsoft-com:office:office" xmlns:r="http://schemas.openxmlformats.org/officeDocument/2006/relationships" xmlns:m="http://schemas.openxmlformats.org/officeDocument/2006/math" xmlns:v="urn:schemas-microsoft-com:vml" xmlns:wp14="http://schemas.microsoft.com/office/word/2010/wordprocessingDrawing" xmlns:wp="http://schemas.openxmlformats.org/drawingml/2006/wordprocessingDrawing" xmlns:w10="urn:schemas-microsoft-com:office:word" xmlns:w="http://schemas.openxmlformats.org/wordprocessingml/2006/main" xmlns:w14="http://schemas.microsoft.com/office/word/2010/wordml" xmlns:w15="http://schemas.microsoft.com/office/word/2012/wordml" xmlns:w16cex="http://schemas.microsoft.com/office/word/2018/wordml/cex" xmlns:w16cid="http://schemas.microsoft.com/office/word/2016/wordml/cid" xmlns:w16="http://schemas.microsoft.com/office/word/2018/wordml" xmlns:w16sdtdh="http://schemas.microsoft.com/office/word/2020/wordml/sdtdatahash" xmlns:w16se="http://schemas.microsoft.com/office/word/2015/wordml/symex" xmlns:wpg="http://schemas.microsoft.com/office/word/2010/wordprocessingGroup" xmlns:wpi="http://schemas.microsoft.com/office/word/2010/wordprocessingInk" xmlns:wne="http://schemas.microsoft.com/office/word/2006/wordml" xmlns:wps="http://schemas.microsoft.com/office/word/2010/wordprocessingShape" mc:Ignorable="w14 w15 w16se w16cid w16 w16cex w16sdtdh wp14">
   <w:p>
     <w:pPr>
-      <w:pStyle w:val="Piedepgina"/>
+      <w:pStyle w:val="Peu"/>
       <w:jc w:val="left"/>
       <w:rPr>
         <w:sz w:val="16"/>
@@ -12487,7 +12326,7 @@
   <w:footnote w:id="2">
     <w:p>
       <w:pPr>
-        <w:pStyle w:val="Textonotapie"/>
+        <w:pStyle w:val="Textdenotaapeudepgina"/>
         <w:jc w:val="left"/>
         <w:rPr>
           <w:lang w:val="es-ES"/>
@@ -12495,7 +12334,7 @@
       </w:pPr>
       <w:r>
         <w:rPr>
-          <w:rStyle w:val="Refdenotaalpie"/>
+          <w:rStyle w:val="Refernciadenotaapeudepgina"/>
         </w:rPr>
         <w:footnoteRef/>
       </w:r>
@@ -12570,7 +12409,7 @@
 <w:hdr xmlns:wpc="http://schemas.microsoft.com/office/word/2010/wordprocessingCanvas" xmlns:cx="http://schemas.microsoft.com/office/drawing/2014/chartex" xmlns:cx1="http://schemas.microsoft.com/office/drawing/2015/9/8/chartex" xmlns:cx2="http://schemas.microsoft.com/office/drawing/2015/10/21/chartex" xmlns:cx3="http://schemas.microsoft.com/office/drawing/2016/5/9/chartex" xmlns:cx4="http://schemas.microsoft.com/office/drawing/2016/5/10/chartex" xmlns:cx5="http://schemas.microsoft.com/office/drawing/2016/5/11/chartex" xmlns:cx6="http://schemas.microsoft.com/office/drawing/2016/5/12/chartex" xmlns:cx7="http://schemas.microsoft.com/office/drawing/2016/5/13/chartex" xmlns:cx8="http://schemas.microsoft.com/office/drawing/2016/5/14/chartex" xmlns:mc="http://schemas.openxmlformats.org/markup-compatibility/2006" xmlns:aink="http://schemas.microsoft.com/office/drawing/2016/ink" xmlns:am3d="http://schemas.microsoft.com/office/drawing/2017/model3d" xmlns:o="urn:schemas-microsoft-com:office:office" xmlns:r="http://schemas.openxmlformats.org/officeDocument/2006/relationships" xmlns:m="http://schemas.openxmlformats.org/officeDocument/2006/math" xmlns:v="urn:schemas-microsoft-com:vml" xmlns:wp14="http://schemas.microsoft.com/office/word/2010/wordprocessingDrawing" xmlns:wp="http://schemas.openxmlformats.org/drawingml/2006/wordprocessingDrawing" xmlns:w10="urn:schemas-microsoft-com:office:word" xmlns:w="http://schemas.openxmlformats.org/wordprocessingml/2006/main" xmlns:w14="http://schemas.microsoft.com/office/word/2010/wordml" xmlns:w15="http://schemas.microsoft.com/office/word/2012/wordml" xmlns:w16cex="http://schemas.microsoft.com/office/word/2018/wordml/cex" xmlns:w16cid="http://schemas.microsoft.com/office/word/2016/wordml/cid" xmlns:w16="http://schemas.microsoft.com/office/word/2018/wordml" xmlns:w16sdtdh="http://schemas.microsoft.com/office/word/2020/wordml/sdtdatahash" xmlns:w16se="http://schemas.microsoft.com/office/word/2015/wordml/symex" xmlns:wpg="http://schemas.microsoft.com/office/word/2010/wordprocessingGroup" xmlns:wpi="http://schemas.microsoft.com/office/word/2010/wordprocessingInk" xmlns:wne="http://schemas.microsoft.com/office/word/2006/wordml" xmlns:wps="http://schemas.microsoft.com/office/word/2010/wordprocessingShape" mc:Ignorable="w14 w15 w16se w16cid w16 w16cex w16sdtdh wp14">
   <w:p>
     <w:pPr>
-      <w:pStyle w:val="Encabezado"/>
+      <w:pStyle w:val="Capalera"/>
     </w:pPr>
   </w:p>
 </w:hdr>
@@ -12580,7 +12419,7 @@
 <w:hdr xmlns:wpc="http://schemas.microsoft.com/office/word/2010/wordprocessingCanvas" xmlns:cx="http://schemas.microsoft.com/office/drawing/2014/chartex" xmlns:cx1="http://schemas.microsoft.com/office/drawing/2015/9/8/chartex" xmlns:cx2="http://schemas.microsoft.com/office/drawing/2015/10/21/chartex" xmlns:cx3="http://schemas.microsoft.com/office/drawing/2016/5/9/chartex" xmlns:cx4="http://schemas.microsoft.com/office/drawing/2016/5/10/chartex" xmlns:cx5="http://schemas.microsoft.com/office/drawing/2016/5/11/chartex" xmlns:cx6="http://schemas.microsoft.com/office/drawing/2016/5/12/chartex" xmlns:cx7="http://schemas.microsoft.com/office/drawing/2016/5/13/chartex" xmlns:cx8="http://schemas.microsoft.com/office/drawing/2016/5/14/chartex" xmlns:mc="http://schemas.openxmlformats.org/markup-compatibility/2006" xmlns:aink="http://schemas.microsoft.com/office/drawing/2016/ink" xmlns:am3d="http://schemas.microsoft.com/office/drawing/2017/model3d" xmlns:o="urn:schemas-microsoft-com:office:office" xmlns:r="http://schemas.openxmlformats.org/officeDocument/2006/relationships" xmlns:m="http://schemas.openxmlformats.org/officeDocument/2006/math" xmlns:v="urn:schemas-microsoft-com:vml" xmlns:wp14="http://schemas.microsoft.com/office/word/2010/wordprocessingDrawing" xmlns:wp="http://schemas.openxmlformats.org/drawingml/2006/wordprocessingDrawing" xmlns:w10="urn:schemas-microsoft-com:office:word" xmlns:w="http://schemas.openxmlformats.org/wordprocessingml/2006/main" xmlns:w14="http://schemas.microsoft.com/office/word/2010/wordml" xmlns:w15="http://schemas.microsoft.com/office/word/2012/wordml" xmlns:w16cex="http://schemas.microsoft.com/office/word/2018/wordml/cex" xmlns:w16cid="http://schemas.microsoft.com/office/word/2016/wordml/cid" xmlns:w16="http://schemas.microsoft.com/office/word/2018/wordml" xmlns:w16sdtdh="http://schemas.microsoft.com/office/word/2020/wordml/sdtdatahash" xmlns:w16se="http://schemas.microsoft.com/office/word/2015/wordml/symex" xmlns:wpg="http://schemas.microsoft.com/office/word/2010/wordprocessingGroup" xmlns:wpi="http://schemas.microsoft.com/office/word/2010/wordprocessingInk" xmlns:wne="http://schemas.microsoft.com/office/word/2006/wordml" xmlns:wps="http://schemas.microsoft.com/office/word/2010/wordprocessingShape" mc:Ignorable="w14 w15 w16se w16cid w16 w16cex w16sdtdh wp14">
   <w:p>
     <w:pPr>
-      <w:pStyle w:val="Encabezado"/>
+      <w:pStyle w:val="Capalera"/>
     </w:pPr>
   </w:p>
 </w:hdr>
@@ -14261,7 +14100,7 @@
     <w:lvl w:ilvl="0">
       <w:start w:val="1"/>
       <w:numFmt w:val="upperRoman"/>
-      <w:pStyle w:val="Ttulo1"/>
+      <w:pStyle w:val="Ttol1"/>
       <w:lvlText w:val="%1."/>
       <w:lvlJc w:val="center"/>
       <w:pPr>
@@ -14293,7 +14132,7 @@
     <w:lvl w:ilvl="1">
       <w:start w:val="1"/>
       <w:numFmt w:val="upperLetter"/>
-      <w:pStyle w:val="Ttulo2"/>
+      <w:pStyle w:val="Ttol2"/>
       <w:lvlText w:val="%2."/>
       <w:lvlJc w:val="left"/>
       <w:pPr>
@@ -14329,7 +14168,7 @@
     <w:lvl w:ilvl="2">
       <w:start w:val="1"/>
       <w:numFmt w:val="decimal"/>
-      <w:pStyle w:val="Ttulo3"/>
+      <w:pStyle w:val="Ttol3"/>
       <w:lvlText w:val="%3)"/>
       <w:lvlJc w:val="left"/>
       <w:pPr>
@@ -14365,7 +14204,7 @@
     <w:lvl w:ilvl="3">
       <w:start w:val="1"/>
       <w:numFmt w:val="lowerLetter"/>
-      <w:pStyle w:val="Ttulo4"/>
+      <w:pStyle w:val="Ttol4"/>
       <w:lvlText w:val="%4)"/>
       <w:lvlJc w:val="left"/>
       <w:pPr>
@@ -16007,11 +15846,11 @@
       <w:jc w:val="center"/>
     </w:pPr>
   </w:style>
-  <w:style w:type="paragraph" w:styleId="Ttulo1">
+  <w:style w:type="paragraph" w:styleId="Ttol1">
     <w:name w:val="heading 1"/>
     <w:basedOn w:val="Normal"/>
     <w:next w:val="Normal"/>
-    <w:link w:val="Ttulo1Car"/>
+    <w:link w:val="Ttol1Car"/>
     <w:uiPriority w:val="9"/>
     <w:qFormat/>
     <w:rsid w:val="006B6B66"/>
@@ -16032,11 +15871,11 @@
       <w:noProof/>
     </w:rPr>
   </w:style>
-  <w:style w:type="paragraph" w:styleId="Ttulo2">
+  <w:style w:type="paragraph" w:styleId="Ttol2">
     <w:name w:val="heading 2"/>
     <w:basedOn w:val="Normal"/>
     <w:next w:val="Normal"/>
-    <w:link w:val="Ttulo2Car"/>
+    <w:link w:val="Ttol2Car"/>
     <w:qFormat/>
     <w:rsid w:val="00200626"/>
     <w:pPr>
@@ -16057,7 +15896,7 @@
       <w:sz w:val="24"/>
     </w:rPr>
   </w:style>
-  <w:style w:type="paragraph" w:styleId="Ttulo3">
+  <w:style w:type="paragraph" w:styleId="Ttol3">
     <w:name w:val="heading 3"/>
     <w:basedOn w:val="Normal"/>
     <w:next w:val="Normal"/>
@@ -16079,7 +15918,7 @@
       <w:noProof/>
     </w:rPr>
   </w:style>
-  <w:style w:type="paragraph" w:styleId="Ttulo4">
+  <w:style w:type="paragraph" w:styleId="Ttol4">
     <w:name w:val="heading 4"/>
     <w:basedOn w:val="Normal"/>
     <w:next w:val="Normal"/>
@@ -16105,7 +15944,7 @@
       <w:noProof/>
     </w:rPr>
   </w:style>
-  <w:style w:type="paragraph" w:styleId="Ttulo5">
+  <w:style w:type="paragraph" w:styleId="Ttol5">
     <w:name w:val="heading 5"/>
     <w:basedOn w:val="Normal"/>
     <w:next w:val="Normal"/>
@@ -16122,13 +15961,13 @@
       <w:noProof/>
     </w:rPr>
   </w:style>
-  <w:style w:type="character" w:default="1" w:styleId="Fuentedeprrafopredeter">
+  <w:style w:type="character" w:default="1" w:styleId="Lletraperdefectedelpargraf">
     <w:name w:val="Default Paragraph Font"/>
     <w:uiPriority w:val="1"/>
     <w:semiHidden/>
     <w:unhideWhenUsed/>
   </w:style>
-  <w:style w:type="table" w:default="1" w:styleId="Tablanormal">
+  <w:style w:type="table" w:default="1" w:styleId="Taulanormal">
     <w:name w:val="Normal Table"/>
     <w:uiPriority w:val="99"/>
     <w:semiHidden/>
@@ -16143,7 +15982,7 @@
       </w:tblCellMar>
     </w:tblPr>
   </w:style>
-  <w:style w:type="numbering" w:default="1" w:styleId="Sinlista">
+  <w:style w:type="numbering" w:default="1" w:styleId="Sensellista">
     <w:name w:val="No List"/>
     <w:uiPriority w:val="99"/>
     <w:semiHidden/>
@@ -16182,10 +16021,10 @@
       <w:szCs w:val="22"/>
     </w:rPr>
   </w:style>
-  <w:style w:type="paragraph" w:styleId="Textoindependiente">
+  <w:style w:type="paragraph" w:styleId="Textindependent">
     <w:name w:val="Body Text"/>
     <w:basedOn w:val="Normal"/>
-    <w:link w:val="TextoindependienteCar"/>
+    <w:link w:val="TextindependentCar"/>
     <w:rsid w:val="00E7596C"/>
     <w:pPr>
       <w:tabs>
@@ -16200,9 +16039,9 @@
       <w:lang w:val="x-none" w:eastAsia="x-none"/>
     </w:rPr>
   </w:style>
-  <w:style w:type="character" w:customStyle="1" w:styleId="TextoindependienteCar">
-    <w:name w:val="Texto independiente Car"/>
-    <w:link w:val="Textoindependiente"/>
+  <w:style w:type="character" w:customStyle="1" w:styleId="TextindependentCar">
+    <w:name w:val="Text independent Car"/>
+    <w:link w:val="Textindependent"/>
     <w:rsid w:val="00E7596C"/>
     <w:rPr>
       <w:spacing w:val="-1"/>
@@ -16211,7 +16050,7 @@
   </w:style>
   <w:style w:type="paragraph" w:customStyle="1" w:styleId="bulletlist">
     <w:name w:val="bullet list"/>
-    <w:basedOn w:val="Textoindependiente"/>
+    <w:basedOn w:val="Textindependent"/>
     <w:rsid w:val="001B67DC"/>
     <w:pPr>
       <w:numPr>
@@ -16404,10 +16243,10 @@
       <w:i/>
     </w:rPr>
   </w:style>
-  <w:style w:type="paragraph" w:styleId="Encabezado">
+  <w:style w:type="paragraph" w:styleId="Capalera">
     <w:name w:val="header"/>
     <w:basedOn w:val="Normal"/>
-    <w:link w:val="EncabezadoCar"/>
+    <w:link w:val="CapaleraCar"/>
     <w:rsid w:val="001A3B3D"/>
     <w:pPr>
       <w:tabs>
@@ -16416,16 +16255,16 @@
       </w:tabs>
     </w:pPr>
   </w:style>
-  <w:style w:type="character" w:customStyle="1" w:styleId="EncabezadoCar">
-    <w:name w:val="Encabezado Car"/>
-    <w:basedOn w:val="Fuentedeprrafopredeter"/>
-    <w:link w:val="Encabezado"/>
+  <w:style w:type="character" w:customStyle="1" w:styleId="CapaleraCar">
+    <w:name w:val="Capçalera Car"/>
+    <w:basedOn w:val="Lletraperdefectedelpargraf"/>
+    <w:link w:val="Capalera"/>
     <w:rsid w:val="001A3B3D"/>
   </w:style>
-  <w:style w:type="paragraph" w:styleId="Piedepgina">
+  <w:style w:type="paragraph" w:styleId="Peu">
     <w:name w:val="footer"/>
     <w:basedOn w:val="Normal"/>
-    <w:link w:val="PiedepginaCar"/>
+    <w:link w:val="PeuCar"/>
     <w:uiPriority w:val="99"/>
     <w:rsid w:val="001A3B3D"/>
     <w:pPr>
@@ -16435,16 +16274,16 @@
       </w:tabs>
     </w:pPr>
   </w:style>
-  <w:style w:type="character" w:customStyle="1" w:styleId="PiedepginaCar">
-    <w:name w:val="Pie de página Car"/>
-    <w:basedOn w:val="Fuentedeprrafopredeter"/>
-    <w:link w:val="Piedepgina"/>
+  <w:style w:type="character" w:customStyle="1" w:styleId="PeuCar">
+    <w:name w:val="Peu Car"/>
+    <w:basedOn w:val="Lletraperdefectedelpargraf"/>
+    <w:link w:val="Peu"/>
     <w:uiPriority w:val="99"/>
     <w:rsid w:val="001A3B3D"/>
   </w:style>
-  <w:style w:type="table" w:styleId="Tablaconcuadrcula">
+  <w:style w:type="table" w:styleId="Taulaambquadrcula">
     <w:name w:val="Table Grid"/>
-    <w:basedOn w:val="Tablanormal"/>
+    <w:basedOn w:val="Taulanormal"/>
     <w:rsid w:val="00F34BE4"/>
     <w:tblPr>
       <w:tblBorders>
@@ -16457,32 +16296,32 @@
       </w:tblBorders>
     </w:tblPr>
   </w:style>
-  <w:style w:type="character" w:styleId="Refdecomentario">
+  <w:style w:type="character" w:styleId="Refernciadecomentari">
     <w:name w:val="annotation reference"/>
-    <w:basedOn w:val="Fuentedeprrafopredeter"/>
+    <w:basedOn w:val="Lletraperdefectedelpargraf"/>
     <w:rsid w:val="00CD7AC5"/>
     <w:rPr>
       <w:sz w:val="16"/>
       <w:szCs w:val="16"/>
     </w:rPr>
   </w:style>
-  <w:style w:type="paragraph" w:styleId="Textocomentario">
+  <w:style w:type="paragraph" w:styleId="Textdecomentari">
     <w:name w:val="annotation text"/>
     <w:basedOn w:val="Normal"/>
-    <w:link w:val="TextocomentarioCar"/>
+    <w:link w:val="TextdecomentariCar"/>
     <w:rsid w:val="00CD7AC5"/>
   </w:style>
-  <w:style w:type="character" w:customStyle="1" w:styleId="TextocomentarioCar">
-    <w:name w:val="Texto comentario Car"/>
-    <w:basedOn w:val="Fuentedeprrafopredeter"/>
-    <w:link w:val="Textocomentario"/>
+  <w:style w:type="character" w:customStyle="1" w:styleId="TextdecomentariCar">
+    <w:name w:val="Text de comentari Car"/>
+    <w:basedOn w:val="Lletraperdefectedelpargraf"/>
+    <w:link w:val="Textdecomentari"/>
     <w:rsid w:val="00CD7AC5"/>
   </w:style>
-  <w:style w:type="paragraph" w:styleId="Asuntodelcomentario">
+  <w:style w:type="paragraph" w:styleId="Temadelcomentari">
     <w:name w:val="annotation subject"/>
-    <w:basedOn w:val="Textocomentario"/>
-    <w:next w:val="Textocomentario"/>
-    <w:link w:val="AsuntodelcomentarioCar"/>
+    <w:basedOn w:val="Textdecomentari"/>
+    <w:next w:val="Textdecomentari"/>
+    <w:link w:val="TemadelcomentariCar"/>
     <w:semiHidden/>
     <w:unhideWhenUsed/>
     <w:rsid w:val="00CD7AC5"/>
@@ -16491,10 +16330,10 @@
       <w:bCs/>
     </w:rPr>
   </w:style>
-  <w:style w:type="character" w:customStyle="1" w:styleId="AsuntodelcomentarioCar">
-    <w:name w:val="Asunto del comentario Car"/>
-    <w:basedOn w:val="TextocomentarioCar"/>
-    <w:link w:val="Asuntodelcomentario"/>
+  <w:style w:type="character" w:customStyle="1" w:styleId="TemadelcomentariCar">
+    <w:name w:val="Tema del comentari Car"/>
+    <w:basedOn w:val="TextdecomentariCar"/>
+    <w:link w:val="Temadelcomentari"/>
     <w:semiHidden/>
     <w:rsid w:val="00CD7AC5"/>
     <w:rPr>
@@ -16502,9 +16341,9 @@
       <w:bCs/>
     </w:rPr>
   </w:style>
-  <w:style w:type="character" w:styleId="Hipervnculo">
+  <w:style w:type="character" w:styleId="Enlla">
     <w:name w:val="Hyperlink"/>
-    <w:basedOn w:val="Fuentedeprrafopredeter"/>
+    <w:basedOn w:val="Lletraperdefectedelpargraf"/>
     <w:uiPriority w:val="99"/>
     <w:unhideWhenUsed/>
     <w:rsid w:val="005B5661"/>
@@ -16513,9 +16352,9 @@
       <w:u w:val="single"/>
     </w:rPr>
   </w:style>
-  <w:style w:type="character" w:styleId="Mencinsinresolver">
+  <w:style w:type="character" w:styleId="Mencisenseresoldre">
     <w:name w:val="Unresolved Mention"/>
-    <w:basedOn w:val="Fuentedeprrafopredeter"/>
+    <w:basedOn w:val="Lletraperdefectedelpargraf"/>
     <w:uiPriority w:val="99"/>
     <w:semiHidden/>
     <w:unhideWhenUsed/>
@@ -16525,36 +16364,36 @@
       <w:shd w:val="clear" w:color="auto" w:fill="E1DFDD"/>
     </w:rPr>
   </w:style>
-  <w:style w:type="paragraph" w:styleId="Textonotapie">
+  <w:style w:type="paragraph" w:styleId="Textdenotaapeudepgina">
     <w:name w:val="footnote text"/>
     <w:basedOn w:val="Normal"/>
-    <w:link w:val="TextonotapieCar"/>
+    <w:link w:val="TextdenotaapeudepginaCar"/>
     <w:rsid w:val="00DE7CCC"/>
   </w:style>
-  <w:style w:type="character" w:customStyle="1" w:styleId="TextonotapieCar">
-    <w:name w:val="Texto nota pie Car"/>
-    <w:basedOn w:val="Fuentedeprrafopredeter"/>
-    <w:link w:val="Textonotapie"/>
+  <w:style w:type="character" w:customStyle="1" w:styleId="TextdenotaapeudepginaCar">
+    <w:name w:val="Text de nota a peu de pàgina Car"/>
+    <w:basedOn w:val="Lletraperdefectedelpargraf"/>
+    <w:link w:val="Textdenotaapeudepgina"/>
     <w:rsid w:val="00DE7CCC"/>
   </w:style>
-  <w:style w:type="character" w:styleId="Refdenotaalpie">
+  <w:style w:type="character" w:styleId="Refernciadenotaapeudepgina">
     <w:name w:val="footnote reference"/>
-    <w:basedOn w:val="Fuentedeprrafopredeter"/>
+    <w:basedOn w:val="Lletraperdefectedelpargraf"/>
     <w:rsid w:val="00DE7CCC"/>
     <w:rPr>
       <w:vertAlign w:val="superscript"/>
     </w:rPr>
   </w:style>
-  <w:style w:type="character" w:styleId="Hipervnculovisitado">
+  <w:style w:type="character" w:styleId="Enllavisitat">
     <w:name w:val="FollowedHyperlink"/>
-    <w:basedOn w:val="Fuentedeprrafopredeter"/>
+    <w:basedOn w:val="Lletraperdefectedelpargraf"/>
     <w:rsid w:val="00C2757A"/>
     <w:rPr>
       <w:color w:val="954F72" w:themeColor="followedHyperlink"/>
       <w:u w:val="single"/>
     </w:rPr>
   </w:style>
-  <w:style w:type="paragraph" w:styleId="Prrafodelista">
+  <w:style w:type="paragraph" w:styleId="Pargrafdellista">
     <w:name w:val="List Paragraph"/>
     <w:basedOn w:val="Normal"/>
     <w:uiPriority w:val="34"/>
@@ -16565,9 +16404,9 @@
       <w:contextualSpacing/>
     </w:pPr>
   </w:style>
-  <w:style w:type="character" w:styleId="Textodelmarcadordeposicin">
+  <w:style w:type="character" w:styleId="Textdelcontenidor">
     <w:name w:val="Placeholder Text"/>
-    <w:basedOn w:val="Fuentedeprrafopredeter"/>
+    <w:basedOn w:val="Lletraperdefectedelpargraf"/>
     <w:uiPriority w:val="99"/>
     <w:semiHidden/>
     <w:rsid w:val="00C00A66"/>
@@ -16575,10 +16414,10 @@
       <w:color w:val="808080"/>
     </w:rPr>
   </w:style>
-  <w:style w:type="character" w:customStyle="1" w:styleId="Ttulo2Car">
-    <w:name w:val="Título 2 Car"/>
-    <w:basedOn w:val="Fuentedeprrafopredeter"/>
-    <w:link w:val="Ttulo2"/>
+  <w:style w:type="character" w:customStyle="1" w:styleId="Ttol2Car">
+    <w:name w:val="Títol 2 Car"/>
+    <w:basedOn w:val="Lletraperdefectedelpargraf"/>
+    <w:link w:val="Ttol2"/>
     <w:rsid w:val="00C96702"/>
     <w:rPr>
       <w:i/>
@@ -16587,14 +16426,14 @@
       <w:sz w:val="24"/>
     </w:rPr>
   </w:style>
-  <w:style w:type="paragraph" w:styleId="Revisin">
+  <w:style w:type="paragraph" w:styleId="Revisi">
     <w:name w:val="Revision"/>
     <w:hidden/>
     <w:uiPriority w:val="99"/>
     <w:semiHidden/>
     <w:rsid w:val="00C96702"/>
   </w:style>
-  <w:style w:type="paragraph" w:styleId="Descripcin">
+  <w:style w:type="paragraph" w:styleId="Llegenda">
     <w:name w:val="caption"/>
     <w:basedOn w:val="Normal"/>
     <w:next w:val="Normal"/>
@@ -16612,10 +16451,10 @@
       <w:szCs w:val="18"/>
     </w:rPr>
   </w:style>
-  <w:style w:type="character" w:customStyle="1" w:styleId="Ttulo1Car">
-    <w:name w:val="Título 1 Car"/>
-    <w:basedOn w:val="Fuentedeprrafopredeter"/>
-    <w:link w:val="Ttulo1"/>
+  <w:style w:type="character" w:customStyle="1" w:styleId="Ttol1Car">
+    <w:name w:val="Títol 1 Car"/>
+    <w:basedOn w:val="Lletraperdefectedelpargraf"/>
+    <w:link w:val="Ttol1"/>
     <w:uiPriority w:val="9"/>
     <w:rsid w:val="00FB2B6F"/>
     <w:rPr>
@@ -16623,7 +16462,7 @@
       <w:noProof/>
     </w:rPr>
   </w:style>
-  <w:style w:type="paragraph" w:styleId="Bibliografa">
+  <w:style w:type="paragraph" w:styleId="Bibliografia">
     <w:name w:val="Bibliography"/>
     <w:basedOn w:val="Normal"/>
     <w:next w:val="Normal"/>
@@ -16631,11 +16470,11 @@
     <w:unhideWhenUsed/>
     <w:rsid w:val="00E23100"/>
   </w:style>
-  <w:style w:type="paragraph" w:styleId="Ttulo">
+  <w:style w:type="paragraph" w:styleId="Ttol">
     <w:name w:val="Title"/>
     <w:basedOn w:val="Normal"/>
     <w:next w:val="Normal"/>
-    <w:link w:val="TtuloCar"/>
+    <w:link w:val="TtolCar"/>
     <w:qFormat/>
     <w:rsid w:val="004F0423"/>
     <w:pPr>
@@ -16649,10 +16488,10 @@
       <w:szCs w:val="56"/>
     </w:rPr>
   </w:style>
-  <w:style w:type="character" w:customStyle="1" w:styleId="TtuloCar">
-    <w:name w:val="Título Car"/>
-    <w:basedOn w:val="Fuentedeprrafopredeter"/>
-    <w:link w:val="Ttulo"/>
+  <w:style w:type="character" w:customStyle="1" w:styleId="TtolCar">
+    <w:name w:val="Títol Car"/>
+    <w:basedOn w:val="Lletraperdefectedelpargraf"/>
+    <w:link w:val="Ttol"/>
     <w:rsid w:val="004F0423"/>
     <w:rPr>
       <w:rFonts w:asciiTheme="majorHAnsi" w:eastAsiaTheme="majorEastAsia" w:hAnsiTheme="majorHAnsi" w:cstheme="majorBidi"/>
@@ -16662,9 +16501,9 @@
       <w:szCs w:val="56"/>
     </w:rPr>
   </w:style>
-  <w:style w:type="paragraph" w:styleId="TtuloTDC">
+  <w:style w:type="paragraph" w:styleId="TtoldelIDC">
     <w:name w:val="TOC Heading"/>
-    <w:basedOn w:val="Ttulo1"/>
+    <w:basedOn w:val="Ttol1"/>
     <w:next w:val="Normal"/>
     <w:uiPriority w:val="39"/>
     <w:unhideWhenUsed/>
@@ -16691,7 +16530,7 @@
       <w:lang w:val="ca-ES" w:eastAsia="ca-ES"/>
     </w:rPr>
   </w:style>
-  <w:style w:type="paragraph" w:styleId="TDC2">
+  <w:style w:type="paragraph" w:styleId="IDC2">
     <w:name w:val="toc 2"/>
     <w:basedOn w:val="Normal"/>
     <w:next w:val="Normal"/>
@@ -16711,7 +16550,7 @@
       <w:lang w:val="ca-ES" w:eastAsia="ca-ES"/>
     </w:rPr>
   </w:style>
-  <w:style w:type="paragraph" w:styleId="TDC1">
+  <w:style w:type="paragraph" w:styleId="IDC1">
     <w:name w:val="toc 1"/>
     <w:basedOn w:val="Normal"/>
     <w:next w:val="Normal"/>
@@ -16730,7 +16569,7 @@
       <w:lang w:val="ca-ES" w:eastAsia="ca-ES"/>
     </w:rPr>
   </w:style>
-  <w:style w:type="paragraph" w:styleId="TDC3">
+  <w:style w:type="paragraph" w:styleId="IDC3">
     <w:name w:val="toc 3"/>
     <w:basedOn w:val="Normal"/>
     <w:next w:val="Normal"/>

</xml_diff>